<commit_message>
Adding the updated README file
</commit_message>
<xml_diff>
--- a/README.docx
+++ b/README.docx
@@ -21,17 +21,7 @@
           <w:sz w:val="40"/>
           <w:szCs w:val="40"/>
         </w:rPr>
-        <w:t>COSC 4372 PROJECT: MRI ACQUISITION SIMULATOR (CODE EXECUTION INSTRUCTIONS</w:t>
-      </w:r>
-      <w:r>
-        <w:rPr>
-          <w:rFonts w:ascii="Cambria" w:hAnsi="Cambria" w:cs="Arial"/>
-          <w:b/>
-          <w:bCs/>
-          <w:sz w:val="40"/>
-          <w:szCs w:val="40"/>
-        </w:rPr>
-        <w:t>)</w:t>
+        <w:t>COSC 4372 PROJECT: MRI ACQUISITION SIMULATOR (CODE EXECUTION INSTRUCTIONS)</w:t>
       </w:r>
     </w:p>
     <w:p/>
@@ -55,21 +45,8 @@
           <w:szCs w:val="24"/>
           <w:u w:val="single"/>
         </w:rPr>
-        <w:t xml:space="preserve">Instructions on installing </w:t>
-      </w:r>
-      <w:proofErr w:type="gramStart"/>
-      <w:r>
-        <w:rPr>
-          <w:rFonts w:ascii="Arial" w:hAnsi="Arial" w:cs="Arial"/>
-          <w:b/>
-          <w:bCs/>
-          <w:sz w:val="24"/>
-          <w:szCs w:val="24"/>
-          <w:u w:val="single"/>
-        </w:rPr>
-        <w:t>MATLAB</w:t>
-      </w:r>
-      <w:proofErr w:type="gramEnd"/>
+        <w:t>Instructions on installing MATLAB</w:t>
+      </w:r>
     </w:p>
     <w:p>
       <w:pPr>
@@ -118,25 +95,7 @@
             <w:sz w:val="24"/>
             <w:szCs w:val="24"/>
           </w:rPr>
-          <w:t>https://www.mathworks.com/help/i</w:t>
-        </w:r>
-        <w:r>
-          <w:rPr>
-            <w:rStyle w:val="Hyperlink"/>
-            <w:rFonts w:ascii="Arial" w:hAnsi="Arial" w:cs="Arial"/>
-            <w:sz w:val="24"/>
-            <w:szCs w:val="24"/>
-          </w:rPr>
-          <w:t>n</w:t>
-        </w:r>
-        <w:r>
-          <w:rPr>
-            <w:rStyle w:val="Hyperlink"/>
-            <w:rFonts w:ascii="Arial" w:hAnsi="Arial" w:cs="Arial"/>
-            <w:sz w:val="24"/>
-            <w:szCs w:val="24"/>
-          </w:rPr>
-          <w:t>stall/ug/install-products-with-internet-connection.html</w:t>
+          <w:t>https://www.mathworks.com/help/install/ug/install-products-with-internet-connection.html</w:t>
         </w:r>
       </w:hyperlink>
     </w:p>
@@ -249,25 +208,7 @@
             <w:sz w:val="24"/>
             <w:szCs w:val="24"/>
           </w:rPr>
-          <w:t>https://www.mathworks</w:t>
-        </w:r>
-        <w:r>
-          <w:rPr>
-            <w:rStyle w:val="Hyperlink"/>
-            <w:rFonts w:ascii="Arial" w:hAnsi="Arial" w:cs="Arial"/>
-            <w:sz w:val="24"/>
-            <w:szCs w:val="24"/>
-          </w:rPr>
-          <w:t>.</w:t>
-        </w:r>
-        <w:r>
-          <w:rPr>
-            <w:rStyle w:val="Hyperlink"/>
-            <w:rFonts w:ascii="Arial" w:hAnsi="Arial" w:cs="Arial"/>
-            <w:sz w:val="24"/>
-            <w:szCs w:val="24"/>
-          </w:rPr>
-          <w:t>com/academia/tah-portal/university-of-houston-972711.html</w:t>
+          <w:t>https://www.mathworks.com/academia/tah-portal/university-of-houston-972711.html</w:t>
         </w:r>
       </w:hyperlink>
     </w:p>
@@ -300,29 +241,7 @@
           <w:sz w:val="24"/>
           <w:szCs w:val="24"/>
         </w:rPr>
-        <w:t xml:space="preserve">UH </w:t>
-      </w:r>
-      <w:proofErr w:type="spellStart"/>
-      <w:r>
-        <w:rPr>
-          <w:rFonts w:ascii="Arial" w:hAnsi="Arial" w:cs="Arial"/>
-          <w:b/>
-          <w:bCs/>
-          <w:sz w:val="24"/>
-          <w:szCs w:val="24"/>
-        </w:rPr>
-        <w:t>cougarnet</w:t>
-      </w:r>
-      <w:proofErr w:type="spellEnd"/>
-      <w:r>
-        <w:rPr>
-          <w:rFonts w:ascii="Arial" w:hAnsi="Arial" w:cs="Arial"/>
-          <w:b/>
-          <w:bCs/>
-          <w:sz w:val="24"/>
-          <w:szCs w:val="24"/>
-        </w:rPr>
-        <w:t xml:space="preserve"> email</w:t>
+        <w:t>UH cougarnet email</w:t>
       </w:r>
       <w:r>
         <w:rPr>
@@ -352,18 +271,16 @@
           <w:sz w:val="24"/>
           <w:szCs w:val="24"/>
         </w:rPr>
-        <w:t xml:space="preserve">You will be redirected to a UH SSO </w:t>
-      </w:r>
-      <w:proofErr w:type="gramStart"/>
-      <w:r>
-        <w:rPr>
-          <w:rFonts w:ascii="Arial" w:hAnsi="Arial" w:cs="Arial"/>
-          <w:sz w:val="24"/>
-          <w:szCs w:val="24"/>
-        </w:rPr>
-        <w:t>portal</w:t>
-      </w:r>
-      <w:proofErr w:type="gramEnd"/>
+        <w:t>You will be redirected to a UH SSO portal</w:t>
+      </w:r>
+      <w:r>
+        <w:rPr>
+          <w:rFonts w:ascii="Arial" w:hAnsi="Arial" w:cs="Arial"/>
+          <w:sz w:val="24"/>
+          <w:szCs w:val="24"/>
+        </w:rPr>
+        <w:t>.</w:t>
+      </w:r>
     </w:p>
     <w:p>
       <w:pPr>
@@ -397,7 +314,91 @@
         <w:t>(MATLAB R2023b)</w:t>
       </w:r>
     </w:p>
-    <w:p/>
+    <w:p>
+      <w:pPr>
+        <w:rPr>
+          <w:rFonts w:ascii="Arial" w:hAnsi="Arial" w:cs="Arial"/>
+          <w:sz w:val="24"/>
+          <w:szCs w:val="24"/>
+        </w:rPr>
+      </w:pPr>
+    </w:p>
+    <w:p>
+      <w:pPr>
+        <w:rPr>
+          <w:rFonts w:ascii="Arial" w:hAnsi="Arial" w:cs="Arial"/>
+          <w:sz w:val="24"/>
+          <w:szCs w:val="24"/>
+        </w:rPr>
+      </w:pPr>
+      <w:r>
+        <w:rPr>
+          <w:rFonts w:ascii="Arial" w:hAnsi="Arial" w:cs="Arial"/>
+          <w:sz w:val="24"/>
+          <w:szCs w:val="24"/>
+        </w:rPr>
+        <w:t xml:space="preserve">We </w:t>
+      </w:r>
+      <w:r>
+        <w:rPr>
+          <w:rFonts w:ascii="Arial" w:hAnsi="Arial" w:cs="Arial"/>
+          <w:sz w:val="24"/>
+          <w:szCs w:val="24"/>
+        </w:rPr>
+        <w:t xml:space="preserve">created </w:t>
+      </w:r>
+      <w:r>
+        <w:rPr>
+          <w:rFonts w:ascii="Arial" w:hAnsi="Arial" w:cs="Arial"/>
+          <w:sz w:val="24"/>
+          <w:szCs w:val="24"/>
+        </w:rPr>
+        <w:t xml:space="preserve">a Graphical User Interface (GUI) </w:t>
+      </w:r>
+      <w:r>
+        <w:rPr>
+          <w:rFonts w:ascii="Arial" w:hAnsi="Arial" w:cs="Arial"/>
+          <w:sz w:val="24"/>
+          <w:szCs w:val="24"/>
+        </w:rPr>
+        <w:t xml:space="preserve">for our MRI Acquisition Simulator </w:t>
+      </w:r>
+      <w:r>
+        <w:rPr>
+          <w:rFonts w:ascii="Arial" w:hAnsi="Arial" w:cs="Arial"/>
+          <w:sz w:val="24"/>
+          <w:szCs w:val="24"/>
+        </w:rPr>
+        <w:t xml:space="preserve">using </w:t>
+      </w:r>
+      <w:r>
+        <w:rPr>
+          <w:rFonts w:ascii="Arial" w:hAnsi="Arial" w:cs="Arial"/>
+          <w:b/>
+          <w:bCs/>
+          <w:sz w:val="24"/>
+          <w:szCs w:val="24"/>
+        </w:rPr>
+        <w:t>Matlab’s App Designer</w:t>
+      </w:r>
+      <w:r>
+        <w:rPr>
+          <w:rFonts w:ascii="Arial" w:hAnsi="Arial" w:cs="Arial"/>
+          <w:sz w:val="24"/>
+          <w:szCs w:val="24"/>
+        </w:rPr>
+        <w:t>.</w:t>
+      </w:r>
+    </w:p>
+    <w:p>
+      <w:pPr>
+        <w:rPr>
+          <w:rFonts w:ascii="Arial" w:hAnsi="Arial" w:cs="Arial"/>
+          <w:sz w:val="24"/>
+          <w:szCs w:val="24"/>
+        </w:rPr>
+      </w:pPr>
+    </w:p>
     <w:p>
       <w:pPr>
         <w:rPr>
@@ -418,32 +419,8 @@
           <w:szCs w:val="24"/>
           <w:u w:val="single"/>
         </w:rPr>
-        <w:t>Detailed Instructions on how to run the Graphical User Interface (GUI</w:t>
-      </w:r>
-      <w:proofErr w:type="gramStart"/>
-      <w:r>
-        <w:rPr>
-          <w:rFonts w:ascii="Arial" w:hAnsi="Arial" w:cs="Arial"/>
-          <w:b/>
-          <w:bCs/>
-          <w:sz w:val="24"/>
-          <w:szCs w:val="24"/>
-          <w:u w:val="single"/>
-        </w:rPr>
-        <w:t>)</w:t>
-      </w:r>
-      <w:r>
-        <w:rPr>
-          <w:rFonts w:ascii="Arial" w:hAnsi="Arial" w:cs="Arial"/>
-          <w:b/>
-          <w:bCs/>
-          <w:sz w:val="24"/>
-          <w:szCs w:val="24"/>
-          <w:u w:val="single"/>
-        </w:rPr>
-        <w:t xml:space="preserve"> :</w:t>
-      </w:r>
-      <w:proofErr w:type="gramEnd"/>
+        <w:t>Detailed Instructions on how to run the Graphical User Interface (GUI) :</w:t>
+      </w:r>
     </w:p>
     <w:p/>
     <w:p>
@@ -451,7 +428,7 @@
         <w:pStyle w:val="ListParagraph"/>
         <w:numPr>
           <w:ilvl w:val="0"/>
-          <w:numId w:val="6"/>
+          <w:numId w:val="10"/>
         </w:numPr>
         <w:rPr>
           <w:rFonts w:ascii="Arial" w:hAnsi="Arial" w:cs="Arial"/>
@@ -507,7 +484,6 @@
           <w:szCs w:val="24"/>
         </w:rPr>
       </w:pPr>
-      <w:proofErr w:type="spellStart"/>
       <w:r>
         <w:rPr>
           <w:rFonts w:ascii="Arial" w:hAnsi="Arial" w:cs="Arial"/>
@@ -516,7 +492,6 @@
         </w:rPr>
         <w:t>GUI.m</w:t>
       </w:r>
-      <w:proofErr w:type="spellEnd"/>
     </w:p>
     <w:p>
       <w:pPr>
@@ -531,7 +506,6 @@
           <w:szCs w:val="24"/>
         </w:rPr>
       </w:pPr>
-      <w:proofErr w:type="spellStart"/>
       <w:r>
         <w:rPr>
           <w:rFonts w:ascii="Arial" w:hAnsi="Arial" w:cs="Arial"/>
@@ -540,7 +514,6 @@
         </w:rPr>
         <w:t>drawCircle.m</w:t>
       </w:r>
-      <w:proofErr w:type="spellEnd"/>
     </w:p>
     <w:p>
       <w:pPr>
@@ -555,7 +528,6 @@
           <w:szCs w:val="24"/>
         </w:rPr>
       </w:pPr>
-      <w:proofErr w:type="spellStart"/>
       <w:r>
         <w:rPr>
           <w:rFonts w:ascii="Arial" w:hAnsi="Arial" w:cs="Arial"/>
@@ -564,7 +536,6 @@
         </w:rPr>
         <w:t>GeneratePhantomPushed</w:t>
       </w:r>
-      <w:proofErr w:type="spellEnd"/>
     </w:p>
     <w:p>
       <w:pPr>
@@ -579,7 +550,6 @@
           <w:szCs w:val="24"/>
         </w:rPr>
       </w:pPr>
-      <w:proofErr w:type="spellStart"/>
       <w:r>
         <w:rPr>
           <w:rFonts w:ascii="Arial" w:hAnsi="Arial" w:cs="Arial"/>
@@ -588,7 +558,6 @@
         </w:rPr>
         <w:t>DisplayKSpacePushed</w:t>
       </w:r>
-      <w:proofErr w:type="spellEnd"/>
     </w:p>
     <w:p>
       <w:pPr>
@@ -603,7 +572,6 @@
           <w:szCs w:val="24"/>
         </w:rPr>
       </w:pPr>
-      <w:proofErr w:type="spellStart"/>
       <w:r>
         <w:rPr>
           <w:rFonts w:ascii="Arial" w:hAnsi="Arial" w:cs="Arial"/>
@@ -612,7 +580,6 @@
         </w:rPr>
         <w:t>RunAcquisitionPushed</w:t>
       </w:r>
-      <w:proofErr w:type="spellEnd"/>
     </w:p>
     <w:p>
       <w:pPr>
@@ -627,7 +594,6 @@
           <w:szCs w:val="24"/>
         </w:rPr>
       </w:pPr>
-      <w:proofErr w:type="spellStart"/>
       <w:r>
         <w:rPr>
           <w:rFonts w:ascii="Arial" w:hAnsi="Arial" w:cs="Arial"/>
@@ -636,7 +602,23 @@
         </w:rPr>
         <w:t>CompareImagePushed</w:t>
       </w:r>
-      <w:proofErr w:type="spellEnd"/>
+    </w:p>
+    <w:p>
+      <w:pPr>
+        <w:rPr>
+          <w:rFonts w:ascii="Arial" w:hAnsi="Arial" w:cs="Arial"/>
+          <w:sz w:val="24"/>
+          <w:szCs w:val="24"/>
+        </w:rPr>
+      </w:pPr>
+      <w:r>
+        <w:rPr>
+          <w:rFonts w:ascii="Arial" w:hAnsi="Arial" w:cs="Arial"/>
+          <w:sz w:val="24"/>
+          <w:szCs w:val="24"/>
+        </w:rPr>
+        <w:t xml:space="preserve">All the Matlab files except GUI.m are contained in the ProjectFunctions folder. </w:t>
+      </w:r>
     </w:p>
     <w:p>
       <w:pPr>
@@ -653,7 +635,7 @@
         <w:pStyle w:val="ListParagraph"/>
         <w:numPr>
           <w:ilvl w:val="0"/>
-          <w:numId w:val="6"/>
+          <w:numId w:val="10"/>
         </w:numPr>
         <w:rPr>
           <w:rFonts w:ascii="Arial" w:hAnsi="Arial" w:cs="Arial"/>
@@ -682,12 +664,63 @@
       <w:r>
         <w:rPr>
           <w:rFonts w:ascii="Arial" w:hAnsi="Arial" w:cs="Arial"/>
+          <w:b/>
+          <w:bCs/>
+          <w:sz w:val="24"/>
+          <w:szCs w:val="24"/>
+        </w:rPr>
+        <w:t xml:space="preserve"> </w:t>
+      </w:r>
+      <w:r>
+        <w:rPr>
+          <w:rFonts w:ascii="Arial" w:hAnsi="Arial" w:cs="Arial"/>
+          <w:sz w:val="24"/>
+          <w:szCs w:val="24"/>
+        </w:rPr>
+        <w:t>needed to start/run the GUI</w:t>
+      </w:r>
+      <w:r>
+        <w:rPr>
+          <w:rFonts w:ascii="Arial" w:hAnsi="Arial" w:cs="Arial"/>
           <w:sz w:val="24"/>
           <w:szCs w:val="24"/>
         </w:rPr>
         <w:t xml:space="preserve"> is contained in </w:t>
       </w:r>
-      <w:proofErr w:type="spellStart"/>
+      <w:r>
+        <w:rPr>
+          <w:rFonts w:ascii="Arial" w:hAnsi="Arial" w:cs="Arial"/>
+          <w:b/>
+          <w:bCs/>
+          <w:sz w:val="24"/>
+          <w:szCs w:val="24"/>
+        </w:rPr>
+        <w:t xml:space="preserve">GUI.m </w:t>
+      </w:r>
+      <w:r>
+        <w:rPr>
+          <w:rFonts w:ascii="Arial" w:hAnsi="Arial" w:cs="Arial"/>
+          <w:sz w:val="24"/>
+          <w:szCs w:val="24"/>
+        </w:rPr>
+        <w:t xml:space="preserve">file. The other </w:t>
+      </w:r>
+      <w:r>
+        <w:rPr>
+          <w:rFonts w:ascii="Arial" w:hAnsi="Arial" w:cs="Arial"/>
+          <w:sz w:val="24"/>
+          <w:szCs w:val="24"/>
+        </w:rPr>
+        <w:t>M</w:t>
+      </w:r>
+      <w:r>
+        <w:rPr>
+          <w:rFonts w:ascii="Arial" w:hAnsi="Arial" w:cs="Arial"/>
+          <w:sz w:val="24"/>
+          <w:szCs w:val="24"/>
+        </w:rPr>
+        <w:t xml:space="preserve">atlab files contain the functions needed to perform the required tasks for the MRI Acquisition Simulator and these functions are called in </w:t>
+      </w:r>
       <w:r>
         <w:rPr>
           <w:rFonts w:ascii="Arial" w:hAnsi="Arial" w:cs="Arial"/>
@@ -698,12 +731,17 @@
         </w:rPr>
         <w:t>GUI.m</w:t>
       </w:r>
-      <w:proofErr w:type="spellEnd"/>
-      <w:r>
-        <w:rPr>
-          <w:rFonts w:ascii="Arial" w:hAnsi="Arial" w:cs="Arial"/>
-          <w:b/>
-          <w:bCs/>
+      <w:r>
+        <w:rPr>
+          <w:rFonts w:ascii="Arial" w:hAnsi="Arial" w:cs="Arial"/>
+          <w:sz w:val="24"/>
+          <w:szCs w:val="24"/>
+        </w:rPr>
+        <w:t>.</w:t>
+      </w:r>
+      <w:r>
+        <w:rPr>
+          <w:rFonts w:ascii="Arial" w:hAnsi="Arial" w:cs="Arial"/>
           <w:sz w:val="24"/>
           <w:szCs w:val="24"/>
         </w:rPr>
@@ -715,89 +753,15 @@
           <w:sz w:val="24"/>
           <w:szCs w:val="24"/>
         </w:rPr>
-        <w:t xml:space="preserve">file. The other </w:t>
-      </w:r>
-      <w:proofErr w:type="spellStart"/>
-      <w:r>
-        <w:rPr>
-          <w:rFonts w:ascii="Arial" w:hAnsi="Arial" w:cs="Arial"/>
-          <w:sz w:val="24"/>
-          <w:szCs w:val="24"/>
-        </w:rPr>
-        <w:t>M</w:t>
-      </w:r>
-      <w:r>
-        <w:rPr>
-          <w:rFonts w:ascii="Arial" w:hAnsi="Arial" w:cs="Arial"/>
-          <w:sz w:val="24"/>
-          <w:szCs w:val="24"/>
-        </w:rPr>
-        <w:t>atlab</w:t>
-      </w:r>
-      <w:proofErr w:type="spellEnd"/>
-      <w:r>
-        <w:rPr>
-          <w:rFonts w:ascii="Arial" w:hAnsi="Arial" w:cs="Arial"/>
-          <w:sz w:val="24"/>
-          <w:szCs w:val="24"/>
-        </w:rPr>
-        <w:t xml:space="preserve"> files contain the functions needed to perform the required tasks for the MRI Acquisition Simulator and these functions are </w:t>
-      </w:r>
-      <w:proofErr w:type="gramStart"/>
-      <w:r>
-        <w:rPr>
-          <w:rFonts w:ascii="Arial" w:hAnsi="Arial" w:cs="Arial"/>
-          <w:sz w:val="24"/>
-          <w:szCs w:val="24"/>
-        </w:rPr>
-        <w:t>called in</w:t>
-      </w:r>
-      <w:proofErr w:type="gramEnd"/>
-      <w:r>
-        <w:rPr>
-          <w:rFonts w:ascii="Arial" w:hAnsi="Arial" w:cs="Arial"/>
-          <w:sz w:val="24"/>
-          <w:szCs w:val="24"/>
-        </w:rPr>
-        <w:t xml:space="preserve"> </w:t>
-      </w:r>
-      <w:proofErr w:type="spellStart"/>
-      <w:r>
-        <w:rPr>
-          <w:rFonts w:ascii="Arial" w:hAnsi="Arial" w:cs="Arial"/>
-          <w:b/>
-          <w:bCs/>
-          <w:sz w:val="24"/>
-          <w:szCs w:val="24"/>
-        </w:rPr>
-        <w:t>GUI.m</w:t>
-      </w:r>
-      <w:proofErr w:type="spellEnd"/>
-      <w:r>
-        <w:rPr>
-          <w:rFonts w:ascii="Arial" w:hAnsi="Arial" w:cs="Arial"/>
-          <w:sz w:val="24"/>
-          <w:szCs w:val="24"/>
-        </w:rPr>
-        <w:t>.</w:t>
-      </w:r>
-    </w:p>
-    <w:p>
-      <w:pPr>
-        <w:pStyle w:val="ListParagraph"/>
-        <w:rPr>
-          <w:rFonts w:ascii="Arial" w:hAnsi="Arial" w:cs="Arial"/>
-          <w:sz w:val="24"/>
-          <w:szCs w:val="24"/>
-        </w:rPr>
-      </w:pPr>
+        <w:t>(Instructions continued in next page)</w:t>
+      </w:r>
     </w:p>
     <w:p>
       <w:pPr>
         <w:pStyle w:val="ListParagraph"/>
         <w:numPr>
           <w:ilvl w:val="0"/>
-          <w:numId w:val="6"/>
+          <w:numId w:val="10"/>
         </w:numPr>
         <w:rPr>
           <w:rFonts w:ascii="Arial" w:hAnsi="Arial" w:cs="Arial"/>
@@ -813,18 +777,8 @@
           <w:sz w:val="24"/>
           <w:szCs w:val="24"/>
         </w:rPr>
-        <w:t xml:space="preserve">Only </w:t>
-      </w:r>
-      <w:proofErr w:type="gramStart"/>
-      <w:r>
-        <w:rPr>
-          <w:rFonts w:ascii="Arial" w:hAnsi="Arial" w:cs="Arial"/>
-          <w:b/>
-          <w:bCs/>
-          <w:sz w:val="24"/>
-          <w:szCs w:val="24"/>
-        </w:rPr>
-        <w:t>the</w:t>
+        <w:lastRenderedPageBreak/>
+        <w:t>Only the</w:t>
       </w:r>
       <w:r>
         <w:rPr>
@@ -834,63 +788,33 @@
         </w:rPr>
         <w:t xml:space="preserve">  </w:t>
       </w:r>
-      <w:proofErr w:type="spellStart"/>
-      <w:r>
-        <w:rPr>
-          <w:rFonts w:ascii="Arial" w:hAnsi="Arial" w:cs="Arial"/>
-          <w:b/>
-          <w:bCs/>
-          <w:sz w:val="24"/>
-          <w:szCs w:val="24"/>
-        </w:rPr>
-        <w:t>GUI.m</w:t>
-      </w:r>
-      <w:proofErr w:type="spellEnd"/>
-      <w:proofErr w:type="gramEnd"/>
-      <w:r>
-        <w:rPr>
-          <w:rFonts w:ascii="Arial" w:hAnsi="Arial" w:cs="Arial"/>
-          <w:b/>
-          <w:bCs/>
+      <w:r>
+        <w:rPr>
+          <w:rFonts w:ascii="Arial" w:hAnsi="Arial" w:cs="Arial"/>
+          <w:b/>
+          <w:bCs/>
+          <w:sz w:val="24"/>
+          <w:szCs w:val="24"/>
+        </w:rPr>
+        <w:t xml:space="preserve">GUI.m </w:t>
+      </w:r>
+      <w:r>
+        <w:rPr>
+          <w:rFonts w:ascii="Arial" w:hAnsi="Arial" w:cs="Arial"/>
+          <w:sz w:val="24"/>
+          <w:szCs w:val="24"/>
+        </w:rPr>
+        <w:t>file needs to be run to use the MRI Acquisition Simulator. The other Matlab files can of course be checked for what code it contains.</w:t>
+      </w:r>
+      <w:r>
+        <w:rPr>
+          <w:rFonts w:ascii="Arial" w:hAnsi="Arial" w:cs="Arial"/>
           <w:sz w:val="24"/>
           <w:szCs w:val="24"/>
         </w:rPr>
         <w:t xml:space="preserve"> </w:t>
       </w:r>
-      <w:r>
-        <w:rPr>
-          <w:rFonts w:ascii="Arial" w:hAnsi="Arial" w:cs="Arial"/>
-          <w:sz w:val="24"/>
-          <w:szCs w:val="24"/>
-        </w:rPr>
-        <w:t xml:space="preserve">file needs to be run to use the MRI Acquisition Simulator. The other </w:t>
-      </w:r>
-      <w:proofErr w:type="spellStart"/>
-      <w:r>
-        <w:rPr>
-          <w:rFonts w:ascii="Arial" w:hAnsi="Arial" w:cs="Arial"/>
-          <w:sz w:val="24"/>
-          <w:szCs w:val="24"/>
-        </w:rPr>
-        <w:t>Matlab</w:t>
-      </w:r>
-      <w:proofErr w:type="spellEnd"/>
-      <w:r>
-        <w:rPr>
-          <w:rFonts w:ascii="Arial" w:hAnsi="Arial" w:cs="Arial"/>
-          <w:sz w:val="24"/>
-          <w:szCs w:val="24"/>
-        </w:rPr>
-        <w:t xml:space="preserve"> files can of course be checked for what code it contains.</w:t>
-      </w:r>
-      <w:r>
-        <w:rPr>
-          <w:rFonts w:ascii="Arial" w:hAnsi="Arial" w:cs="Arial"/>
-          <w:sz w:val="24"/>
-          <w:szCs w:val="24"/>
-        </w:rPr>
-        <w:t xml:space="preserve"> </w:t>
-      </w:r>
+      <w:bookmarkStart w:id="0" w:name="_Hlk152708080"/>
       <w:r>
         <w:rPr>
           <w:rFonts w:ascii="Arial" w:hAnsi="Arial" w:cs="Arial"/>
@@ -900,6 +824,7 @@
         <w:t>(Instructions continued in next page)</w:t>
       </w:r>
     </w:p>
+    <w:bookmarkEnd w:id="0"/>
     <w:p>
       <w:pPr>
         <w:pStyle w:val="ListParagraph"/>
@@ -925,7 +850,7 @@
         <w:pStyle w:val="ListParagraph"/>
         <w:numPr>
           <w:ilvl w:val="0"/>
-          <w:numId w:val="6"/>
+          <w:numId w:val="10"/>
         </w:numPr>
         <w:rPr>
           <w:rFonts w:ascii="Arial" w:hAnsi="Arial" w:cs="Arial"/>
@@ -939,36 +864,7 @@
           <w:sz w:val="24"/>
           <w:szCs w:val="24"/>
         </w:rPr>
-        <w:lastRenderedPageBreak/>
-        <w:t xml:space="preserve">When you open the </w:t>
-      </w:r>
-      <w:proofErr w:type="spellStart"/>
-      <w:proofErr w:type="gramStart"/>
-      <w:r>
-        <w:rPr>
-          <w:rFonts w:ascii="Arial" w:hAnsi="Arial" w:cs="Arial"/>
-          <w:sz w:val="24"/>
-          <w:szCs w:val="24"/>
-        </w:rPr>
-        <w:t>GUI.m</w:t>
-      </w:r>
-      <w:proofErr w:type="spellEnd"/>
-      <w:r>
-        <w:rPr>
-          <w:rFonts w:ascii="Arial" w:hAnsi="Arial" w:cs="Arial"/>
-          <w:sz w:val="24"/>
-          <w:szCs w:val="24"/>
-        </w:rPr>
-        <w:t xml:space="preserve">  file</w:t>
-      </w:r>
-      <w:proofErr w:type="gramEnd"/>
-      <w:r>
-        <w:rPr>
-          <w:rFonts w:ascii="Arial" w:hAnsi="Arial" w:cs="Arial"/>
-          <w:sz w:val="24"/>
-          <w:szCs w:val="24"/>
-        </w:rPr>
-        <w:t xml:space="preserve"> and run it, the GUI will open in a separate window and you can see all the buttons (Generate Phantom, Display K-sp</w:t>
+        <w:t>When you open the GUI.m  file and run it, the GUI will open in a separate window and you can see all the buttons (Generate Phantom, Display K-sp</w:t>
       </w:r>
       <w:r>
         <w:rPr>
@@ -1002,7 +898,7 @@
         <w:pStyle w:val="ListParagraph"/>
         <w:numPr>
           <w:ilvl w:val="0"/>
-          <w:numId w:val="6"/>
+          <w:numId w:val="10"/>
         </w:numPr>
         <w:rPr>
           <w:rFonts w:ascii="Arial" w:hAnsi="Arial" w:cs="Arial"/>
@@ -1060,25 +956,7 @@
           <w:sz w:val="24"/>
           <w:szCs w:val="24"/>
         </w:rPr>
-        <w:t xml:space="preserve">in </w:t>
-      </w:r>
-      <w:proofErr w:type="gramStart"/>
-      <w:r>
-        <w:rPr>
-          <w:rFonts w:ascii="Arial" w:hAnsi="Arial" w:cs="Arial"/>
-          <w:sz w:val="24"/>
-          <w:szCs w:val="24"/>
-        </w:rPr>
-        <w:t>the GUI</w:t>
-      </w:r>
-      <w:proofErr w:type="gramEnd"/>
-      <w:r>
-        <w:rPr>
-          <w:rFonts w:ascii="Arial" w:hAnsi="Arial" w:cs="Arial"/>
-          <w:sz w:val="24"/>
-          <w:szCs w:val="24"/>
-        </w:rPr>
-        <w:t xml:space="preserve"> </w:t>
+        <w:t xml:space="preserve">in the GUI </w:t>
       </w:r>
       <w:r>
         <w:rPr>
@@ -1204,7 +1082,7 @@
         <w:pStyle w:val="ListParagraph"/>
         <w:numPr>
           <w:ilvl w:val="0"/>
-          <w:numId w:val="6"/>
+          <w:numId w:val="10"/>
         </w:numPr>
         <w:rPr>
           <w:rFonts w:ascii="Arial" w:hAnsi="Arial" w:cs="Arial"/>
@@ -1306,16 +1184,7 @@
           <w:sz w:val="24"/>
           <w:szCs w:val="24"/>
         </w:rPr>
-        <w:t xml:space="preserve">by clicking on the link to "Image Processing Toolbox" given in the command window which shows the </w:t>
-      </w:r>
-      <w:proofErr w:type="gramStart"/>
-      <w:r>
-        <w:rPr>
-          <w:rFonts w:ascii="Arial" w:hAnsi="Arial" w:cs="Arial"/>
-          <w:sz w:val="24"/>
-          <w:szCs w:val="24"/>
-        </w:rPr>
-        <w:t xml:space="preserve">error </w:t>
+        <w:t xml:space="preserve">by clicking on the link to "Image Processing Toolbox" given in the command window which shows the error </w:t>
       </w:r>
       <w:r>
         <w:rPr>
@@ -1335,7 +1204,6 @@
         </w:rPr>
         <w:t>OR</w:t>
       </w:r>
-      <w:proofErr w:type="gramEnd"/>
       <w:r>
         <w:rPr>
           <w:rFonts w:ascii="Arial" w:hAnsi="Arial" w:cs="Arial"/>
@@ -1361,6 +1229,14 @@
           <w:sz w:val="24"/>
           <w:szCs w:val="24"/>
         </w:rPr>
+        <w:t xml:space="preserve"> </w:t>
+      </w:r>
+      <w:r>
+        <w:rPr>
+          <w:rFonts w:ascii="Arial" w:hAnsi="Arial" w:cs="Arial"/>
+          <w:sz w:val="24"/>
+          <w:szCs w:val="24"/>
+        </w:rPr>
         <w:t>Y</w:t>
       </w:r>
       <w:r>
@@ -1385,25 +1261,7 @@
           <w:sz w:val="24"/>
           <w:szCs w:val="24"/>
         </w:rPr>
-        <w:t xml:space="preserve">section in the "Home" section of the MATLAB toolbar window under </w:t>
-      </w:r>
-      <w:proofErr w:type="gramStart"/>
-      <w:r>
-        <w:rPr>
-          <w:rFonts w:ascii="Arial" w:hAnsi="Arial" w:cs="Arial"/>
-          <w:sz w:val="24"/>
-          <w:szCs w:val="24"/>
-        </w:rPr>
-        <w:t>"Environment</w:t>
-      </w:r>
-      <w:proofErr w:type="gramEnd"/>
-      <w:r>
-        <w:rPr>
-          <w:rFonts w:ascii="Arial" w:hAnsi="Arial" w:cs="Arial"/>
-          <w:sz w:val="24"/>
-          <w:szCs w:val="24"/>
-        </w:rPr>
-        <w:t>" segment.</w:t>
+        <w:t>section in the "Home" section of the MATLAB toolbar window under "Environment" segment.</w:t>
       </w:r>
       <w:r>
         <w:rPr>
@@ -1476,7 +1334,7 @@
         <w:pStyle w:val="ListParagraph"/>
         <w:numPr>
           <w:ilvl w:val="0"/>
-          <w:numId w:val="6"/>
+          <w:numId w:val="10"/>
         </w:numPr>
         <w:rPr>
           <w:rFonts w:ascii="Arial" w:hAnsi="Arial" w:cs="Arial"/>
@@ -1490,25 +1348,7 @@
           <w:sz w:val="24"/>
           <w:szCs w:val="24"/>
         </w:rPr>
-        <w:t xml:space="preserve">After installing the image add-on package, the GUI will run perfectly without any errors. When you click "Run" in the </w:t>
-      </w:r>
-      <w:proofErr w:type="spellStart"/>
-      <w:r>
-        <w:rPr>
-          <w:rFonts w:ascii="Arial" w:hAnsi="Arial" w:cs="Arial"/>
-          <w:sz w:val="24"/>
-          <w:szCs w:val="24"/>
-        </w:rPr>
-        <w:t>GUI.m</w:t>
-      </w:r>
-      <w:proofErr w:type="spellEnd"/>
-      <w:r>
-        <w:rPr>
-          <w:rFonts w:ascii="Arial" w:hAnsi="Arial" w:cs="Arial"/>
-          <w:sz w:val="24"/>
-          <w:szCs w:val="24"/>
-        </w:rPr>
-        <w:t xml:space="preserve"> file, a separate window will open with the MRI Acquisition Simulator, which contains </w:t>
+        <w:t xml:space="preserve">After installing the image add-on package, the GUI will run perfectly without any errors. When you click "Run" in the GUI.m file, a separate window will open with the MRI Acquisition Simulator, which contains </w:t>
       </w:r>
       <w:r>
         <w:rPr>
@@ -1526,6 +1366,14 @@
           <w:szCs w:val="24"/>
         </w:rPr>
         <w:t xml:space="preserve"> namely, Generation of Input Phantom, Displaying K-space of Phantom, then Sampled-K-space image of phantom (Radial or Cartesian sampling), and then the last panel being the Reconstructed image of phantom for comparison.</w:t>
+      </w:r>
+      <w:r>
+        <w:rPr>
+          <w:rFonts w:ascii="Arial" w:hAnsi="Arial" w:cs="Arial"/>
+          <w:sz w:val="24"/>
+          <w:szCs w:val="24"/>
+        </w:rPr>
+        <w:t xml:space="preserve"> (Instructions continued in next page)</w:t>
       </w:r>
     </w:p>
     <w:p>
@@ -1544,7 +1392,7 @@
         <w:pStyle w:val="ListParagraph"/>
         <w:numPr>
           <w:ilvl w:val="0"/>
-          <w:numId w:val="6"/>
+          <w:numId w:val="10"/>
         </w:numPr>
         <w:rPr>
           <w:rFonts w:ascii="Arial" w:hAnsi="Arial" w:cs="Arial"/>
@@ -1644,16 +1492,7 @@
           <w:sz w:val="24"/>
           <w:szCs w:val="24"/>
         </w:rPr>
-        <w:t xml:space="preserve"> button will </w:t>
-      </w:r>
-      <w:r>
-        <w:rPr>
-          <w:rFonts w:ascii="Arial" w:hAnsi="Arial" w:cs="Arial"/>
-          <w:sz w:val="24"/>
-          <w:szCs w:val="24"/>
-        </w:rPr>
-        <w:lastRenderedPageBreak/>
-        <w:t xml:space="preserve">display the Sampled K-space image (depending on which type of sampling you choose - Radial or Cartesian) and it will also display the </w:t>
+        <w:t xml:space="preserve"> button will display the Sampled K-space image (depending on which type of sampling you choose - Radial or Cartesian) and it will also display the </w:t>
       </w:r>
       <w:r>
         <w:rPr>
@@ -1732,7 +1571,7 @@
         <w:pStyle w:val="ListParagraph"/>
         <w:numPr>
           <w:ilvl w:val="0"/>
-          <w:numId w:val="6"/>
+          <w:numId w:val="10"/>
         </w:numPr>
         <w:rPr>
           <w:rFonts w:ascii="Arial" w:hAnsi="Arial" w:cs="Arial"/>
@@ -1748,16 +1587,14 @@
         </w:rPr>
         <w:t xml:space="preserve">Last but not </w:t>
       </w:r>
-      <w:proofErr w:type="gramStart"/>
-      <w:r>
-        <w:rPr>
-          <w:rFonts w:ascii="Arial" w:hAnsi="Arial" w:cs="Arial"/>
-          <w:sz w:val="24"/>
-          <w:szCs w:val="24"/>
-        </w:rPr>
-        <w:t>the least</w:t>
-      </w:r>
-      <w:proofErr w:type="gramEnd"/>
+      <w:r>
+        <w:rPr>
+          <w:rFonts w:ascii="Arial" w:hAnsi="Arial" w:cs="Arial"/>
+          <w:sz w:val="24"/>
+          <w:szCs w:val="24"/>
+        </w:rPr>
+        <w:t>least</w:t>
+      </w:r>
       <w:r>
         <w:rPr>
           <w:rFonts w:ascii="Arial" w:hAnsi="Arial" w:cs="Arial"/>
@@ -1808,7 +1645,23 @@
           <w:sz w:val="24"/>
           <w:szCs w:val="24"/>
         </w:rPr>
-        <w:t>displaying the input phantom and the reconstructed image of phantom which would be very essential for analysis and comparison.</w:t>
+        <w:t>displaying the input phantom and the reconstructed image of phantom</w:t>
+      </w:r>
+      <w:r>
+        <w:rPr>
+          <w:rFonts w:ascii="Arial" w:hAnsi="Arial" w:cs="Arial"/>
+          <w:sz w:val="24"/>
+          <w:szCs w:val="24"/>
+        </w:rPr>
+        <w:t xml:space="preserve"> (side by side)</w:t>
+      </w:r>
+      <w:r>
+        <w:rPr>
+          <w:rFonts w:ascii="Arial" w:hAnsi="Arial" w:cs="Arial"/>
+          <w:sz w:val="24"/>
+          <w:szCs w:val="24"/>
+        </w:rPr>
+        <w:t xml:space="preserve"> which would be very essential for analysis and comparison.</w:t>
       </w:r>
     </w:p>
     <w:sectPr>
@@ -2136,17 +1989,20 @@
     </w:lvl>
   </w:abstractNum>
   <w:abstractNum w:abstractNumId="3" w15:restartNumberingAfterBreak="0">
-    <w:nsid w:val="09D13F9B"/>
+    <w:nsid w:val="09385FBA"/>
     <w:multiLevelType w:val="hybridMultilevel"/>
-    <w:tmpl w:val="DECCB266"/>
+    <w:tmpl w:val="E10E90A6"/>
     <w:lvl w:ilvl="0" w:tplc="04090011">
       <w:start w:val="1"/>
       <w:numFmt w:val="decimal"/>
       <w:lvlText w:val="%1)"/>
       <w:lvlJc w:val="left"/>
       <w:pPr>
-        <w:ind w:left="630" w:hanging="360"/>
-      </w:pPr>
+        <w:ind w:left="720" w:hanging="360"/>
+      </w:pPr>
+      <w:rPr>
+        <w:rFonts w:hint="default"/>
+      </w:rPr>
     </w:lvl>
     <w:lvl w:ilvl="1" w:tplc="04090019" w:tentative="1">
       <w:start w:val="1"/>
@@ -2222,6 +2078,92 @@
     </w:lvl>
   </w:abstractNum>
   <w:abstractNum w:abstractNumId="4" w15:restartNumberingAfterBreak="0">
+    <w:nsid w:val="09D13F9B"/>
+    <w:multiLevelType w:val="hybridMultilevel"/>
+    <w:tmpl w:val="CD88967C"/>
+    <w:lvl w:ilvl="0" w:tplc="04090011">
+      <w:start w:val="1"/>
+      <w:numFmt w:val="decimal"/>
+      <w:lvlText w:val="%1)"/>
+      <w:lvlJc w:val="left"/>
+      <w:pPr>
+        <w:ind w:left="630" w:hanging="360"/>
+      </w:pPr>
+    </w:lvl>
+    <w:lvl w:ilvl="1" w:tplc="04090019" w:tentative="1">
+      <w:start w:val="1"/>
+      <w:numFmt w:val="lowerLetter"/>
+      <w:lvlText w:val="%2."/>
+      <w:lvlJc w:val="left"/>
+      <w:pPr>
+        <w:ind w:left="1440" w:hanging="360"/>
+      </w:pPr>
+    </w:lvl>
+    <w:lvl w:ilvl="2" w:tplc="0409001B" w:tentative="1">
+      <w:start w:val="1"/>
+      <w:numFmt w:val="lowerRoman"/>
+      <w:lvlText w:val="%3."/>
+      <w:lvlJc w:val="right"/>
+      <w:pPr>
+        <w:ind w:left="2160" w:hanging="180"/>
+      </w:pPr>
+    </w:lvl>
+    <w:lvl w:ilvl="3" w:tplc="0409000F" w:tentative="1">
+      <w:start w:val="1"/>
+      <w:numFmt w:val="decimal"/>
+      <w:lvlText w:val="%4."/>
+      <w:lvlJc w:val="left"/>
+      <w:pPr>
+        <w:ind w:left="2880" w:hanging="360"/>
+      </w:pPr>
+    </w:lvl>
+    <w:lvl w:ilvl="4" w:tplc="04090019" w:tentative="1">
+      <w:start w:val="1"/>
+      <w:numFmt w:val="lowerLetter"/>
+      <w:lvlText w:val="%5."/>
+      <w:lvlJc w:val="left"/>
+      <w:pPr>
+        <w:ind w:left="3600" w:hanging="360"/>
+      </w:pPr>
+    </w:lvl>
+    <w:lvl w:ilvl="5" w:tplc="0409001B" w:tentative="1">
+      <w:start w:val="1"/>
+      <w:numFmt w:val="lowerRoman"/>
+      <w:lvlText w:val="%6."/>
+      <w:lvlJc w:val="right"/>
+      <w:pPr>
+        <w:ind w:left="4320" w:hanging="180"/>
+      </w:pPr>
+    </w:lvl>
+    <w:lvl w:ilvl="6" w:tplc="0409000F" w:tentative="1">
+      <w:start w:val="1"/>
+      <w:numFmt w:val="decimal"/>
+      <w:lvlText w:val="%7."/>
+      <w:lvlJc w:val="left"/>
+      <w:pPr>
+        <w:ind w:left="5040" w:hanging="360"/>
+      </w:pPr>
+    </w:lvl>
+    <w:lvl w:ilvl="7" w:tplc="04090019" w:tentative="1">
+      <w:start w:val="1"/>
+      <w:numFmt w:val="lowerLetter"/>
+      <w:lvlText w:val="%8."/>
+      <w:lvlJc w:val="left"/>
+      <w:pPr>
+        <w:ind w:left="5760" w:hanging="360"/>
+      </w:pPr>
+    </w:lvl>
+    <w:lvl w:ilvl="8" w:tplc="0409001B" w:tentative="1">
+      <w:start w:val="1"/>
+      <w:numFmt w:val="lowerRoman"/>
+      <w:lvlText w:val="%9."/>
+      <w:lvlJc w:val="right"/>
+      <w:pPr>
+        <w:ind w:left="6480" w:hanging="180"/>
+      </w:pPr>
+    </w:lvl>
+  </w:abstractNum>
+  <w:abstractNum w:abstractNumId="5" w15:restartNumberingAfterBreak="0">
     <w:nsid w:val="312B772B"/>
     <w:multiLevelType w:val="hybridMultilevel"/>
     <w:tmpl w:val="9C668D80"/>
@@ -2310,7 +2252,7 @@
       </w:pPr>
     </w:lvl>
   </w:abstractNum>
-  <w:abstractNum w:abstractNumId="5" w15:restartNumberingAfterBreak="0">
+  <w:abstractNum w:abstractNumId="6" w15:restartNumberingAfterBreak="0">
     <w:nsid w:val="3B590CA1"/>
     <w:multiLevelType w:val="hybridMultilevel"/>
     <w:tmpl w:val="39DE448E"/>
@@ -2396,7 +2338,7 @@
       </w:pPr>
     </w:lvl>
   </w:abstractNum>
-  <w:abstractNum w:abstractNumId="6" w15:restartNumberingAfterBreak="0">
+  <w:abstractNum w:abstractNumId="7" w15:restartNumberingAfterBreak="0">
     <w:nsid w:val="72771484"/>
     <w:multiLevelType w:val="hybridMultilevel"/>
     <w:tmpl w:val="B4500C8C"/>
@@ -2486,7 +2428,7 @@
       </w:pPr>
     </w:lvl>
   </w:abstractNum>
-  <w:abstractNum w:abstractNumId="7" w15:restartNumberingAfterBreak="0">
+  <w:abstractNum w:abstractNumId="8" w15:restartNumberingAfterBreak="0">
     <w:nsid w:val="74CD2E36"/>
     <w:multiLevelType w:val="hybridMultilevel"/>
     <w:tmpl w:val="1792B340"/>
@@ -2572,7 +2514,7 @@
       </w:pPr>
     </w:lvl>
   </w:abstractNum>
-  <w:abstractNum w:abstractNumId="8" w15:restartNumberingAfterBreak="0">
+  <w:abstractNum w:abstractNumId="9" w15:restartNumberingAfterBreak="0">
     <w:nsid w:val="7F023A30"/>
     <w:multiLevelType w:val="hybridMultilevel"/>
     <w:tmpl w:val="D45C5A4A"/>
@@ -2662,13 +2604,13 @@
     </w:lvl>
   </w:abstractNum>
   <w:num w:numId="1" w16cid:durableId="320161367">
-    <w:abstractNumId w:val="4"/>
+    <w:abstractNumId w:val="5"/>
   </w:num>
   <w:num w:numId="2" w16cid:durableId="1814984962">
     <w:abstractNumId w:val="0"/>
   </w:num>
   <w:num w:numId="3" w16cid:durableId="1632444680">
-    <w:abstractNumId w:val="7"/>
+    <w:abstractNumId w:val="8"/>
   </w:num>
   <w:num w:numId="4" w16cid:durableId="989485824">
     <w:abstractNumId w:val="1"/>
@@ -2677,16 +2619,19 @@
     <w:abstractNumId w:val="2"/>
   </w:num>
   <w:num w:numId="6" w16cid:durableId="759571127">
-    <w:abstractNumId w:val="3"/>
+    <w:abstractNumId w:val="4"/>
   </w:num>
   <w:num w:numId="7" w16cid:durableId="737360760">
+    <w:abstractNumId w:val="7"/>
+  </w:num>
+  <w:num w:numId="8" w16cid:durableId="2069918032">
+    <w:abstractNumId w:val="9"/>
+  </w:num>
+  <w:num w:numId="9" w16cid:durableId="166288931">
     <w:abstractNumId w:val="6"/>
   </w:num>
-  <w:num w:numId="8" w16cid:durableId="2069918032">
-    <w:abstractNumId w:val="8"/>
-  </w:num>
-  <w:num w:numId="9" w16cid:durableId="166288931">
-    <w:abstractNumId w:val="5"/>
+  <w:num w:numId="10" w16cid:durableId="1293175008">
+    <w:abstractNumId w:val="3"/>
   </w:num>
 </w:numbering>
 </file>

</xml_diff>

<commit_message>
Adding the updated Readme file with very minute change
</commit_message>
<xml_diff>
--- a/README.docx
+++ b/README.docx
@@ -241,7 +241,29 @@
           <w:sz w:val="24"/>
           <w:szCs w:val="24"/>
         </w:rPr>
-        <w:t>UH cougarnet email</w:t>
+        <w:t xml:space="preserve">UH </w:t>
+      </w:r>
+      <w:proofErr w:type="spellStart"/>
+      <w:r>
+        <w:rPr>
+          <w:rFonts w:ascii="Arial" w:hAnsi="Arial" w:cs="Arial"/>
+          <w:b/>
+          <w:bCs/>
+          <w:sz w:val="24"/>
+          <w:szCs w:val="24"/>
+        </w:rPr>
+        <w:t>cougarnet</w:t>
+      </w:r>
+      <w:proofErr w:type="spellEnd"/>
+      <w:r>
+        <w:rPr>
+          <w:rFonts w:ascii="Arial" w:hAnsi="Arial" w:cs="Arial"/>
+          <w:b/>
+          <w:bCs/>
+          <w:sz w:val="24"/>
+          <w:szCs w:val="24"/>
+        </w:rPr>
+        <w:t xml:space="preserve"> email</w:t>
       </w:r>
       <w:r>
         <w:rPr>
@@ -371,15 +393,27 @@
         </w:rPr>
         <w:t xml:space="preserve">using </w:t>
       </w:r>
-      <w:r>
-        <w:rPr>
-          <w:rFonts w:ascii="Arial" w:hAnsi="Arial" w:cs="Arial"/>
-          <w:b/>
-          <w:bCs/>
-          <w:sz w:val="24"/>
-          <w:szCs w:val="24"/>
-        </w:rPr>
-        <w:t>Matlab’s App Designer</w:t>
+      <w:proofErr w:type="spellStart"/>
+      <w:r>
+        <w:rPr>
+          <w:rFonts w:ascii="Arial" w:hAnsi="Arial" w:cs="Arial"/>
+          <w:b/>
+          <w:bCs/>
+          <w:sz w:val="24"/>
+          <w:szCs w:val="24"/>
+        </w:rPr>
+        <w:t>Matlab’s</w:t>
+      </w:r>
+      <w:proofErr w:type="spellEnd"/>
+      <w:r>
+        <w:rPr>
+          <w:rFonts w:ascii="Arial" w:hAnsi="Arial" w:cs="Arial"/>
+          <w:b/>
+          <w:bCs/>
+          <w:sz w:val="24"/>
+          <w:szCs w:val="24"/>
+        </w:rPr>
+        <w:t xml:space="preserve"> App Designer</w:t>
       </w:r>
       <w:r>
         <w:rPr>
@@ -484,6 +518,7 @@
           <w:szCs w:val="24"/>
         </w:rPr>
       </w:pPr>
+      <w:proofErr w:type="spellStart"/>
       <w:r>
         <w:rPr>
           <w:rFonts w:ascii="Arial" w:hAnsi="Arial" w:cs="Arial"/>
@@ -492,6 +527,7 @@
         </w:rPr>
         <w:t>GUI.m</w:t>
       </w:r>
+      <w:proofErr w:type="spellEnd"/>
     </w:p>
     <w:p>
       <w:pPr>
@@ -506,6 +542,7 @@
           <w:szCs w:val="24"/>
         </w:rPr>
       </w:pPr>
+      <w:proofErr w:type="spellStart"/>
       <w:r>
         <w:rPr>
           <w:rFonts w:ascii="Arial" w:hAnsi="Arial" w:cs="Arial"/>
@@ -514,6 +551,7 @@
         </w:rPr>
         <w:t>drawCircle.m</w:t>
       </w:r>
+      <w:proofErr w:type="spellEnd"/>
     </w:p>
     <w:p>
       <w:pPr>
@@ -528,6 +566,7 @@
           <w:szCs w:val="24"/>
         </w:rPr>
       </w:pPr>
+      <w:proofErr w:type="spellStart"/>
       <w:r>
         <w:rPr>
           <w:rFonts w:ascii="Arial" w:hAnsi="Arial" w:cs="Arial"/>
@@ -536,6 +575,7 @@
         </w:rPr>
         <w:t>GeneratePhantomPushed</w:t>
       </w:r>
+      <w:proofErr w:type="spellEnd"/>
     </w:p>
     <w:p>
       <w:pPr>
@@ -550,6 +590,7 @@
           <w:szCs w:val="24"/>
         </w:rPr>
       </w:pPr>
+      <w:proofErr w:type="spellStart"/>
       <w:r>
         <w:rPr>
           <w:rFonts w:ascii="Arial" w:hAnsi="Arial" w:cs="Arial"/>
@@ -558,6 +599,7 @@
         </w:rPr>
         <w:t>DisplayKSpacePushed</w:t>
       </w:r>
+      <w:proofErr w:type="spellEnd"/>
     </w:p>
     <w:p>
       <w:pPr>
@@ -572,6 +614,7 @@
           <w:szCs w:val="24"/>
         </w:rPr>
       </w:pPr>
+      <w:proofErr w:type="spellStart"/>
       <w:r>
         <w:rPr>
           <w:rFonts w:ascii="Arial" w:hAnsi="Arial" w:cs="Arial"/>
@@ -580,6 +623,7 @@
         </w:rPr>
         <w:t>RunAcquisitionPushed</w:t>
       </w:r>
+      <w:proofErr w:type="spellEnd"/>
     </w:p>
     <w:p>
       <w:pPr>
@@ -594,6 +638,7 @@
           <w:szCs w:val="24"/>
         </w:rPr>
       </w:pPr>
+      <w:proofErr w:type="spellStart"/>
       <w:r>
         <w:rPr>
           <w:rFonts w:ascii="Arial" w:hAnsi="Arial" w:cs="Arial"/>
@@ -602,22 +647,77 @@
         </w:rPr>
         <w:t>CompareImagePushed</w:t>
       </w:r>
-    </w:p>
-    <w:p>
-      <w:pPr>
-        <w:rPr>
-          <w:rFonts w:ascii="Arial" w:hAnsi="Arial" w:cs="Arial"/>
-          <w:sz w:val="24"/>
-          <w:szCs w:val="24"/>
-        </w:rPr>
-      </w:pPr>
-      <w:r>
-        <w:rPr>
-          <w:rFonts w:ascii="Arial" w:hAnsi="Arial" w:cs="Arial"/>
-          <w:sz w:val="24"/>
-          <w:szCs w:val="24"/>
-        </w:rPr>
-        <w:t xml:space="preserve">All the Matlab files except GUI.m are contained in the ProjectFunctions folder. </w:t>
+      <w:proofErr w:type="spellEnd"/>
+    </w:p>
+    <w:p>
+      <w:pPr>
+        <w:rPr>
+          <w:rFonts w:ascii="Arial" w:hAnsi="Arial" w:cs="Arial"/>
+          <w:sz w:val="24"/>
+          <w:szCs w:val="24"/>
+        </w:rPr>
+      </w:pPr>
+      <w:r>
+        <w:rPr>
+          <w:rFonts w:ascii="Arial" w:hAnsi="Arial" w:cs="Arial"/>
+          <w:sz w:val="24"/>
+          <w:szCs w:val="24"/>
+        </w:rPr>
+        <w:t xml:space="preserve">All the </w:t>
+      </w:r>
+      <w:proofErr w:type="spellStart"/>
+      <w:r>
+        <w:rPr>
+          <w:rFonts w:ascii="Arial" w:hAnsi="Arial" w:cs="Arial"/>
+          <w:sz w:val="24"/>
+          <w:szCs w:val="24"/>
+        </w:rPr>
+        <w:t>Matlab</w:t>
+      </w:r>
+      <w:proofErr w:type="spellEnd"/>
+      <w:r>
+        <w:rPr>
+          <w:rFonts w:ascii="Arial" w:hAnsi="Arial" w:cs="Arial"/>
+          <w:sz w:val="24"/>
+          <w:szCs w:val="24"/>
+        </w:rPr>
+        <w:t xml:space="preserve"> files except </w:t>
+      </w:r>
+      <w:proofErr w:type="spellStart"/>
+      <w:r>
+        <w:rPr>
+          <w:rFonts w:ascii="Arial" w:hAnsi="Arial" w:cs="Arial"/>
+          <w:sz w:val="24"/>
+          <w:szCs w:val="24"/>
+        </w:rPr>
+        <w:t>GUI.m</w:t>
+      </w:r>
+      <w:proofErr w:type="spellEnd"/>
+      <w:r>
+        <w:rPr>
+          <w:rFonts w:ascii="Arial" w:hAnsi="Arial" w:cs="Arial"/>
+          <w:sz w:val="24"/>
+          <w:szCs w:val="24"/>
+        </w:rPr>
+        <w:t xml:space="preserve"> are contained in the </w:t>
+      </w:r>
+      <w:proofErr w:type="spellStart"/>
+      <w:r>
+        <w:rPr>
+          <w:rFonts w:ascii="Arial" w:hAnsi="Arial" w:cs="Arial"/>
+          <w:sz w:val="24"/>
+          <w:szCs w:val="24"/>
+        </w:rPr>
+        <w:t>ProjectFunctions</w:t>
+      </w:r>
+      <w:proofErr w:type="spellEnd"/>
+      <w:r>
+        <w:rPr>
+          <w:rFonts w:ascii="Arial" w:hAnsi="Arial" w:cs="Arial"/>
+          <w:sz w:val="24"/>
+          <w:szCs w:val="24"/>
+        </w:rPr>
+        <w:t xml:space="preserve"> folder. </w:t>
       </w:r>
     </w:p>
     <w:p>
@@ -687,15 +787,27 @@
         </w:rPr>
         <w:t xml:space="preserve"> is contained in </w:t>
       </w:r>
-      <w:r>
-        <w:rPr>
-          <w:rFonts w:ascii="Arial" w:hAnsi="Arial" w:cs="Arial"/>
-          <w:b/>
-          <w:bCs/>
-          <w:sz w:val="24"/>
-          <w:szCs w:val="24"/>
-        </w:rPr>
-        <w:t xml:space="preserve">GUI.m </w:t>
+      <w:proofErr w:type="spellStart"/>
+      <w:r>
+        <w:rPr>
+          <w:rFonts w:ascii="Arial" w:hAnsi="Arial" w:cs="Arial"/>
+          <w:b/>
+          <w:bCs/>
+          <w:sz w:val="24"/>
+          <w:szCs w:val="24"/>
+        </w:rPr>
+        <w:t>GUI.m</w:t>
+      </w:r>
+      <w:proofErr w:type="spellEnd"/>
+      <w:r>
+        <w:rPr>
+          <w:rFonts w:ascii="Arial" w:hAnsi="Arial" w:cs="Arial"/>
+          <w:b/>
+          <w:bCs/>
+          <w:sz w:val="24"/>
+          <w:szCs w:val="24"/>
+        </w:rPr>
+        <w:t xml:space="preserve"> </w:t>
       </w:r>
       <w:r>
         <w:rPr>
@@ -705,6 +817,7 @@
         </w:rPr>
         <w:t xml:space="preserve">file. The other </w:t>
       </w:r>
+      <w:proofErr w:type="spellStart"/>
       <w:r>
         <w:rPr>
           <w:rFonts w:ascii="Arial" w:hAnsi="Arial" w:cs="Arial"/>
@@ -719,8 +832,18 @@
           <w:sz w:val="24"/>
           <w:szCs w:val="24"/>
         </w:rPr>
-        <w:t xml:space="preserve">atlab files contain the functions needed to perform the required tasks for the MRI Acquisition Simulator and these functions are called in </w:t>
-      </w:r>
+        <w:t>atlab</w:t>
+      </w:r>
+      <w:proofErr w:type="spellEnd"/>
+      <w:r>
+        <w:rPr>
+          <w:rFonts w:ascii="Arial" w:hAnsi="Arial" w:cs="Arial"/>
+          <w:sz w:val="24"/>
+          <w:szCs w:val="24"/>
+        </w:rPr>
+        <w:t xml:space="preserve"> files contain the functions needed to perform the required tasks for the MRI Acquisition Simulator and these functions are called in </w:t>
+      </w:r>
+      <w:proofErr w:type="spellStart"/>
       <w:r>
         <w:rPr>
           <w:rFonts w:ascii="Arial" w:hAnsi="Arial" w:cs="Arial"/>
@@ -731,6 +854,7 @@
         </w:rPr>
         <w:t>GUI.m</w:t>
       </w:r>
+      <w:proofErr w:type="spellEnd"/>
       <w:r>
         <w:rPr>
           <w:rFonts w:ascii="Arial" w:hAnsi="Arial" w:cs="Arial"/>
@@ -745,15 +869,7 @@
           <w:sz w:val="24"/>
           <w:szCs w:val="24"/>
         </w:rPr>
-        <w:t xml:space="preserve"> </w:t>
-      </w:r>
-      <w:r>
-        <w:rPr>
-          <w:rFonts w:ascii="Arial" w:hAnsi="Arial" w:cs="Arial"/>
-          <w:sz w:val="24"/>
-          <w:szCs w:val="24"/>
-        </w:rPr>
-        <w:t>(Instructions continued in next page)</w:t>
+        <w:t xml:space="preserve"> (Instructions continued in next page)</w:t>
       </w:r>
     </w:p>
     <w:p>
@@ -788,23 +904,53 @@
         </w:rPr>
         <w:t xml:space="preserve">  </w:t>
       </w:r>
-      <w:r>
-        <w:rPr>
-          <w:rFonts w:ascii="Arial" w:hAnsi="Arial" w:cs="Arial"/>
-          <w:b/>
-          <w:bCs/>
-          <w:sz w:val="24"/>
-          <w:szCs w:val="24"/>
-        </w:rPr>
-        <w:t xml:space="preserve">GUI.m </w:t>
-      </w:r>
-      <w:r>
-        <w:rPr>
-          <w:rFonts w:ascii="Arial" w:hAnsi="Arial" w:cs="Arial"/>
-          <w:sz w:val="24"/>
-          <w:szCs w:val="24"/>
-        </w:rPr>
-        <w:t>file needs to be run to use the MRI Acquisition Simulator. The other Matlab files can of course be checked for what code it contains.</w:t>
+      <w:proofErr w:type="spellStart"/>
+      <w:r>
+        <w:rPr>
+          <w:rFonts w:ascii="Arial" w:hAnsi="Arial" w:cs="Arial"/>
+          <w:b/>
+          <w:bCs/>
+          <w:sz w:val="24"/>
+          <w:szCs w:val="24"/>
+        </w:rPr>
+        <w:t>GUI.m</w:t>
+      </w:r>
+      <w:proofErr w:type="spellEnd"/>
+      <w:r>
+        <w:rPr>
+          <w:rFonts w:ascii="Arial" w:hAnsi="Arial" w:cs="Arial"/>
+          <w:b/>
+          <w:bCs/>
+          <w:sz w:val="24"/>
+          <w:szCs w:val="24"/>
+        </w:rPr>
+        <w:t xml:space="preserve"> </w:t>
+      </w:r>
+      <w:r>
+        <w:rPr>
+          <w:rFonts w:ascii="Arial" w:hAnsi="Arial" w:cs="Arial"/>
+          <w:sz w:val="24"/>
+          <w:szCs w:val="24"/>
+        </w:rPr>
+        <w:t xml:space="preserve">file needs to be run to use the MRI Acquisition Simulator. The other </w:t>
+      </w:r>
+      <w:proofErr w:type="spellStart"/>
+      <w:r>
+        <w:rPr>
+          <w:rFonts w:ascii="Arial" w:hAnsi="Arial" w:cs="Arial"/>
+          <w:sz w:val="24"/>
+          <w:szCs w:val="24"/>
+        </w:rPr>
+        <w:t>Matlab</w:t>
+      </w:r>
+      <w:proofErr w:type="spellEnd"/>
+      <w:r>
+        <w:rPr>
+          <w:rFonts w:ascii="Arial" w:hAnsi="Arial" w:cs="Arial"/>
+          <w:sz w:val="24"/>
+          <w:szCs w:val="24"/>
+        </w:rPr>
+        <w:t xml:space="preserve"> files can of course be checked for what code it contains.</w:t>
       </w:r>
       <w:r>
         <w:rPr>
@@ -864,7 +1010,25 @@
           <w:sz w:val="24"/>
           <w:szCs w:val="24"/>
         </w:rPr>
-        <w:t>When you open the GUI.m  file and run it, the GUI will open in a separate window and you can see all the buttons (Generate Phantom, Display K-sp</w:t>
+        <w:t xml:space="preserve">When you open the </w:t>
+      </w:r>
+      <w:proofErr w:type="spellStart"/>
+      <w:r>
+        <w:rPr>
+          <w:rFonts w:ascii="Arial" w:hAnsi="Arial" w:cs="Arial"/>
+          <w:sz w:val="24"/>
+          <w:szCs w:val="24"/>
+        </w:rPr>
+        <w:t>GUI.m</w:t>
+      </w:r>
+      <w:proofErr w:type="spellEnd"/>
+      <w:r>
+        <w:rPr>
+          <w:rFonts w:ascii="Arial" w:hAnsi="Arial" w:cs="Arial"/>
+          <w:sz w:val="24"/>
+          <w:szCs w:val="24"/>
+        </w:rPr>
+        <w:t xml:space="preserve">  file and run it, the GUI will open in a separate window and you can see all the buttons (Generate Phantom, Display K-sp</w:t>
       </w:r>
       <w:r>
         <w:rPr>
@@ -1348,7 +1512,25 @@
           <w:sz w:val="24"/>
           <w:szCs w:val="24"/>
         </w:rPr>
-        <w:t xml:space="preserve">After installing the image add-on package, the GUI will run perfectly without any errors. When you click "Run" in the GUI.m file, a separate window will open with the MRI Acquisition Simulator, which contains </w:t>
+        <w:t xml:space="preserve">After installing the image add-on package, the GUI will run perfectly without any errors. When you click "Run" in the </w:t>
+      </w:r>
+      <w:proofErr w:type="spellStart"/>
+      <w:r>
+        <w:rPr>
+          <w:rFonts w:ascii="Arial" w:hAnsi="Arial" w:cs="Arial"/>
+          <w:sz w:val="24"/>
+          <w:szCs w:val="24"/>
+        </w:rPr>
+        <w:t>GUI.m</w:t>
+      </w:r>
+      <w:proofErr w:type="spellEnd"/>
+      <w:r>
+        <w:rPr>
+          <w:rFonts w:ascii="Arial" w:hAnsi="Arial" w:cs="Arial"/>
+          <w:sz w:val="24"/>
+          <w:szCs w:val="24"/>
+        </w:rPr>
+        <w:t xml:space="preserve"> file, a separate window will open with the MRI Acquisition Simulator, which contains </w:t>
       </w:r>
       <w:r>
         <w:rPr>
@@ -1544,6 +1726,15 @@
         </w:rPr>
         <w:t xml:space="preserve"> adjust the number of lines and number of points per line in the third panel of the GUI to display the sampled K-space image and the reconstructed image of the phantom accordingly. </w:t>
       </w:r>
+      <w:r>
+        <w:rPr>
+          <w:rFonts w:ascii="Arial" w:hAnsi="Arial" w:cs="Arial"/>
+          <w:sz w:val="24"/>
+          <w:szCs w:val="24"/>
+          <w:u w:val="single"/>
+        </w:rPr>
+        <w:t>It might take some time to generate the images, like 1-2 minutes.</w:t>
+      </w:r>
     </w:p>
     <w:p>
       <w:pPr>
@@ -1586,6 +1777,14 @@
           <w:szCs w:val="24"/>
         </w:rPr>
         <w:t xml:space="preserve">Last but not </w:t>
+      </w:r>
+      <w:r>
+        <w:rPr>
+          <w:rFonts w:ascii="Arial" w:hAnsi="Arial" w:cs="Arial"/>
+          <w:sz w:val="24"/>
+          <w:szCs w:val="24"/>
+        </w:rPr>
+        <w:t xml:space="preserve">the </w:t>
       </w:r>
       <w:r>
         <w:rPr>

</xml_diff>

<commit_message>
Adding the updated README file. The updated file did not get pushed for some reason
</commit_message>
<xml_diff>
--- a/README.docx
+++ b/README.docx
@@ -1624,7 +1624,40 @@
           <w:sz w:val="24"/>
           <w:szCs w:val="24"/>
         </w:rPr>
-        <w:t xml:space="preserve"> file, a separate window will open with the MRI Acquisition Simulator, which contains </w:t>
+        <w:t xml:space="preserve"> file, a separate window will open</w:t>
+      </w:r>
+      <w:r>
+        <w:rPr>
+          <w:rFonts w:ascii="Arial" w:hAnsi="Arial" w:cs="Arial"/>
+          <w:sz w:val="24"/>
+          <w:szCs w:val="24"/>
+        </w:rPr>
+        <w:t xml:space="preserve"> (</w:t>
+      </w:r>
+      <w:r>
+        <w:rPr>
+          <w:rFonts w:ascii="Arial" w:hAnsi="Arial" w:cs="Arial"/>
+          <w:sz w:val="24"/>
+          <w:szCs w:val="24"/>
+          <w:u w:val="single"/>
+        </w:rPr>
+        <w:t>maximize the window for full view</w:t>
+      </w:r>
+      <w:r>
+        <w:rPr>
+          <w:rFonts w:ascii="Arial" w:hAnsi="Arial" w:cs="Arial"/>
+          <w:sz w:val="24"/>
+          <w:szCs w:val="24"/>
+        </w:rPr>
+        <w:t>)</w:t>
+      </w:r>
+      <w:r>
+        <w:rPr>
+          <w:rFonts w:ascii="Arial" w:hAnsi="Arial" w:cs="Arial"/>
+          <w:sz w:val="24"/>
+          <w:szCs w:val="24"/>
+        </w:rPr>
+        <w:t xml:space="preserve"> with the MRI Acquisition Simulator, which contains </w:t>
       </w:r>
       <w:r>
         <w:rPr>

</xml_diff>

<commit_message>
Adding the organized stuff and updated README
</commit_message>
<xml_diff>
--- a/README.docx
+++ b/README.docx
@@ -1545,7 +1545,87 @@
           <w:sz w:val="24"/>
           <w:szCs w:val="24"/>
         </w:rPr>
-        <w:t xml:space="preserve">HOME --&gt; ENVIROMENT --&gt; Add-Ons --&gt; Get Add-Ons --&gt; Search for </w:t>
+        <w:t xml:space="preserve">HOME </w:t>
+      </w:r>
+      <w:r>
+        <w:rPr>
+          <w:rFonts w:ascii="Arial" w:hAnsi="Arial" w:cs="Arial"/>
+          <w:b/>
+          <w:bCs/>
+          <w:sz w:val="24"/>
+          <w:szCs w:val="24"/>
+        </w:rPr>
+        <w:sym w:font="Wingdings" w:char="F0E0"/>
+      </w:r>
+      <w:r>
+        <w:rPr>
+          <w:rFonts w:ascii="Arial" w:hAnsi="Arial" w:cs="Arial"/>
+          <w:b/>
+          <w:bCs/>
+          <w:sz w:val="24"/>
+          <w:szCs w:val="24"/>
+        </w:rPr>
+        <w:t xml:space="preserve"> ENVIROMENT </w:t>
+      </w:r>
+      <w:r>
+        <w:rPr>
+          <w:rFonts w:ascii="Arial" w:hAnsi="Arial" w:cs="Arial"/>
+          <w:b/>
+          <w:bCs/>
+          <w:sz w:val="24"/>
+          <w:szCs w:val="24"/>
+        </w:rPr>
+        <w:sym w:font="Wingdings" w:char="F0E0"/>
+      </w:r>
+      <w:r>
+        <w:rPr>
+          <w:rFonts w:ascii="Arial" w:hAnsi="Arial" w:cs="Arial"/>
+          <w:b/>
+          <w:bCs/>
+          <w:sz w:val="24"/>
+          <w:szCs w:val="24"/>
+        </w:rPr>
+        <w:t xml:space="preserve"> Add-Ons </w:t>
+      </w:r>
+      <w:r>
+        <w:rPr>
+          <w:rFonts w:ascii="Arial" w:hAnsi="Arial" w:cs="Arial"/>
+          <w:b/>
+          <w:bCs/>
+          <w:sz w:val="24"/>
+          <w:szCs w:val="24"/>
+        </w:rPr>
+        <w:sym w:font="Wingdings" w:char="F0E0"/>
+      </w:r>
+      <w:r>
+        <w:rPr>
+          <w:rFonts w:ascii="Arial" w:hAnsi="Arial" w:cs="Arial"/>
+          <w:b/>
+          <w:bCs/>
+          <w:sz w:val="24"/>
+          <w:szCs w:val="24"/>
+        </w:rPr>
+        <w:t xml:space="preserve"> Get Add-Ons </w:t>
+      </w:r>
+      <w:r>
+        <w:rPr>
+          <w:rFonts w:ascii="Arial" w:hAnsi="Arial" w:cs="Arial"/>
+          <w:b/>
+          <w:bCs/>
+          <w:sz w:val="24"/>
+          <w:szCs w:val="24"/>
+        </w:rPr>
+        <w:sym w:font="Wingdings" w:char="F0E0"/>
+      </w:r>
+      <w:r>
+        <w:rPr>
+          <w:rFonts w:ascii="Arial" w:hAnsi="Arial" w:cs="Arial"/>
+          <w:b/>
+          <w:bCs/>
+          <w:sz w:val="24"/>
+          <w:szCs w:val="24"/>
+        </w:rPr>
+        <w:t xml:space="preserve"> Search for </w:t>
       </w:r>
       <w:r>
         <w:rPr>
@@ -1606,7 +1686,31 @@
           <w:sz w:val="24"/>
           <w:szCs w:val="24"/>
         </w:rPr>
-        <w:t xml:space="preserve">After installing the image add-on package, the GUI will run perfectly without any errors. When you click "Run" in the </w:t>
+        <w:t xml:space="preserve">After installing the image add-on package, the GUI </w:t>
+      </w:r>
+      <w:r>
+        <w:rPr>
+          <w:rFonts w:ascii="Arial" w:hAnsi="Arial" w:cs="Arial"/>
+          <w:sz w:val="24"/>
+          <w:szCs w:val="24"/>
+        </w:rPr>
+        <w:t>should</w:t>
+      </w:r>
+      <w:r>
+        <w:rPr>
+          <w:rFonts w:ascii="Arial" w:hAnsi="Arial" w:cs="Arial"/>
+          <w:sz w:val="24"/>
+          <w:szCs w:val="24"/>
+        </w:rPr>
+        <w:t xml:space="preserve"> run perfectly without any errors. </w:t>
+      </w:r>
+      <w:r>
+        <w:rPr>
+          <w:rFonts w:ascii="Arial" w:hAnsi="Arial" w:cs="Arial"/>
+          <w:sz w:val="24"/>
+          <w:szCs w:val="24"/>
+        </w:rPr>
+        <w:t xml:space="preserve">But before running the </w:t>
       </w:r>
       <w:proofErr w:type="spellStart"/>
       <w:r>
@@ -1624,71 +1728,195 @@
           <w:sz w:val="24"/>
           <w:szCs w:val="24"/>
         </w:rPr>
-        <w:t xml:space="preserve"> file, a separate window will open</w:t>
-      </w:r>
-      <w:r>
-        <w:rPr>
-          <w:rFonts w:ascii="Arial" w:hAnsi="Arial" w:cs="Arial"/>
-          <w:sz w:val="24"/>
-          <w:szCs w:val="24"/>
-        </w:rPr>
-        <w:t xml:space="preserve"> (</w:t>
-      </w:r>
-      <w:r>
-        <w:rPr>
-          <w:rFonts w:ascii="Arial" w:hAnsi="Arial" w:cs="Arial"/>
-          <w:sz w:val="24"/>
-          <w:szCs w:val="24"/>
-          <w:u w:val="single"/>
-        </w:rPr>
-        <w:t>maximize the window for full view</w:t>
-      </w:r>
-      <w:r>
-        <w:rPr>
-          <w:rFonts w:ascii="Arial" w:hAnsi="Arial" w:cs="Arial"/>
-          <w:sz w:val="24"/>
-          <w:szCs w:val="24"/>
-        </w:rPr>
-        <w:t>)</w:t>
-      </w:r>
-      <w:r>
-        <w:rPr>
-          <w:rFonts w:ascii="Arial" w:hAnsi="Arial" w:cs="Arial"/>
-          <w:sz w:val="24"/>
-          <w:szCs w:val="24"/>
-        </w:rPr>
-        <w:t xml:space="preserve"> with the MRI Acquisition Simulator, which contains </w:t>
-      </w:r>
-      <w:r>
-        <w:rPr>
-          <w:rFonts w:ascii="Arial" w:hAnsi="Arial" w:cs="Arial"/>
-          <w:sz w:val="24"/>
-          <w:szCs w:val="24"/>
-          <w:u w:val="single"/>
-        </w:rPr>
-        <w:t>4 panels</w:t>
-      </w:r>
-      <w:r>
-        <w:rPr>
-          <w:rFonts w:ascii="Arial" w:hAnsi="Arial" w:cs="Arial"/>
-          <w:sz w:val="24"/>
-          <w:szCs w:val="24"/>
-        </w:rPr>
-        <w:t xml:space="preserve"> namely, Generation of Input Phantom, Displaying K-space of Phantom, then Sampled-K-space image of phantom (Radial or Cartesian sampling), and then the last panel being the Reconstructed image of phantom for comparison.</w:t>
-      </w:r>
-      <w:r>
-        <w:rPr>
-          <w:rFonts w:ascii="Arial" w:hAnsi="Arial" w:cs="Arial"/>
-          <w:sz w:val="24"/>
-          <w:szCs w:val="24"/>
-        </w:rPr>
-        <w:t xml:space="preserve"> (Instructions continued in next page)</w:t>
-      </w:r>
-    </w:p>
-    <w:p>
-      <w:pPr>
-        <w:pStyle w:val="ListParagraph"/>
-        <w:ind w:left="630"/>
+        <w:t xml:space="preserve"> file, make sure the “</w:t>
+      </w:r>
+      <w:proofErr w:type="spellStart"/>
+      <w:r>
+        <w:rPr>
+          <w:rFonts w:ascii="Arial" w:hAnsi="Arial" w:cs="Arial"/>
+          <w:sz w:val="24"/>
+          <w:szCs w:val="24"/>
+        </w:rPr>
+        <w:t>ProjectFunctions</w:t>
+      </w:r>
+      <w:proofErr w:type="spellEnd"/>
+      <w:r>
+        <w:rPr>
+          <w:rFonts w:ascii="Arial" w:hAnsi="Arial" w:cs="Arial"/>
+          <w:sz w:val="24"/>
+          <w:szCs w:val="24"/>
+        </w:rPr>
+        <w:t xml:space="preserve">” folder is </w:t>
+      </w:r>
+      <w:r>
+        <w:rPr>
+          <w:rFonts w:ascii="Arial" w:hAnsi="Arial" w:cs="Arial"/>
+          <w:b/>
+          <w:bCs/>
+          <w:sz w:val="24"/>
+          <w:szCs w:val="24"/>
+        </w:rPr>
+        <w:t xml:space="preserve">added to the </w:t>
+      </w:r>
+      <w:r>
+        <w:rPr>
+          <w:rFonts w:ascii="Arial" w:hAnsi="Arial" w:cs="Arial"/>
+          <w:b/>
+          <w:bCs/>
+          <w:sz w:val="24"/>
+          <w:szCs w:val="24"/>
+        </w:rPr>
+        <w:t xml:space="preserve">MATLAB </w:t>
+      </w:r>
+      <w:r>
+        <w:rPr>
+          <w:rFonts w:ascii="Arial" w:hAnsi="Arial" w:cs="Arial"/>
+          <w:b/>
+          <w:bCs/>
+          <w:sz w:val="24"/>
+          <w:szCs w:val="24"/>
+        </w:rPr>
+        <w:t>path</w:t>
+      </w:r>
+      <w:r>
+        <w:rPr>
+          <w:rFonts w:ascii="Arial" w:hAnsi="Arial" w:cs="Arial"/>
+          <w:sz w:val="24"/>
+          <w:szCs w:val="24"/>
+        </w:rPr>
+        <w:t xml:space="preserve">. Otherwise, the GUI will not run properly. You can add the </w:t>
+      </w:r>
+      <w:proofErr w:type="spellStart"/>
+      <w:r>
+        <w:rPr>
+          <w:rFonts w:ascii="Arial" w:hAnsi="Arial" w:cs="Arial"/>
+          <w:sz w:val="24"/>
+          <w:szCs w:val="24"/>
+        </w:rPr>
+        <w:t>ProjectFunctions</w:t>
+      </w:r>
+      <w:proofErr w:type="spellEnd"/>
+      <w:r>
+        <w:rPr>
+          <w:rFonts w:ascii="Arial" w:hAnsi="Arial" w:cs="Arial"/>
+          <w:sz w:val="24"/>
+          <w:szCs w:val="24"/>
+        </w:rPr>
+        <w:t xml:space="preserve"> to MATLAB path</w:t>
+      </w:r>
+      <w:r>
+        <w:rPr>
+          <w:rFonts w:ascii="Arial" w:hAnsi="Arial" w:cs="Arial"/>
+          <w:sz w:val="24"/>
+          <w:szCs w:val="24"/>
+        </w:rPr>
+        <w:t xml:space="preserve"> by </w:t>
+      </w:r>
+      <w:r>
+        <w:rPr>
+          <w:rFonts w:ascii="Arial" w:hAnsi="Arial" w:cs="Arial"/>
+          <w:sz w:val="24"/>
+          <w:szCs w:val="24"/>
+        </w:rPr>
+        <w:t>right click</w:t>
+      </w:r>
+      <w:r>
+        <w:rPr>
+          <w:rFonts w:ascii="Arial" w:hAnsi="Arial" w:cs="Arial"/>
+          <w:sz w:val="24"/>
+          <w:szCs w:val="24"/>
+        </w:rPr>
+        <w:t>ing</w:t>
+      </w:r>
+      <w:r>
+        <w:rPr>
+          <w:rFonts w:ascii="Arial" w:hAnsi="Arial" w:cs="Arial"/>
+          <w:sz w:val="24"/>
+          <w:szCs w:val="24"/>
+        </w:rPr>
+        <w:t xml:space="preserve"> the </w:t>
+      </w:r>
+      <w:proofErr w:type="spellStart"/>
+      <w:proofErr w:type="gramStart"/>
+      <w:r>
+        <w:rPr>
+          <w:rFonts w:ascii="Arial" w:hAnsi="Arial" w:cs="Arial"/>
+          <w:sz w:val="24"/>
+          <w:szCs w:val="24"/>
+        </w:rPr>
+        <w:t>ProjectFunctions</w:t>
+      </w:r>
+      <w:proofErr w:type="spellEnd"/>
+      <w:r>
+        <w:rPr>
+          <w:rFonts w:ascii="Arial" w:hAnsi="Arial" w:cs="Arial"/>
+          <w:sz w:val="24"/>
+          <w:szCs w:val="24"/>
+        </w:rPr>
+        <w:t>, and</w:t>
+      </w:r>
+      <w:proofErr w:type="gramEnd"/>
+      <w:r>
+        <w:rPr>
+          <w:rFonts w:ascii="Arial" w:hAnsi="Arial" w:cs="Arial"/>
+          <w:sz w:val="24"/>
+          <w:szCs w:val="24"/>
+        </w:rPr>
+        <w:t xml:space="preserve"> click on Add to Path </w:t>
+      </w:r>
+      <w:r>
+        <w:rPr>
+          <w:rFonts w:ascii="Arial" w:hAnsi="Arial" w:cs="Arial"/>
+          <w:sz w:val="24"/>
+          <w:szCs w:val="24"/>
+        </w:rPr>
+        <w:sym w:font="Wingdings" w:char="F0E0"/>
+      </w:r>
+      <w:r>
+        <w:rPr>
+          <w:rFonts w:ascii="Arial" w:hAnsi="Arial" w:cs="Arial"/>
+          <w:sz w:val="24"/>
+          <w:szCs w:val="24"/>
+        </w:rPr>
+        <w:t xml:space="preserve"> Selected Folders</w:t>
+      </w:r>
+      <w:r>
+        <w:rPr>
+          <w:rFonts w:ascii="Arial" w:hAnsi="Arial" w:cs="Arial"/>
+          <w:sz w:val="24"/>
+          <w:szCs w:val="24"/>
+        </w:rPr>
+        <w:t>.</w:t>
+      </w:r>
+      <w:r>
+        <w:rPr>
+          <w:rFonts w:ascii="Arial" w:hAnsi="Arial" w:cs="Arial"/>
+          <w:sz w:val="24"/>
+          <w:szCs w:val="24"/>
+        </w:rPr>
+        <w:t xml:space="preserve"> It is very important that </w:t>
+      </w:r>
+      <w:proofErr w:type="spellStart"/>
+      <w:r>
+        <w:rPr>
+          <w:rFonts w:ascii="Arial" w:hAnsi="Arial" w:cs="Arial"/>
+          <w:sz w:val="24"/>
+          <w:szCs w:val="24"/>
+        </w:rPr>
+        <w:t>ProjectFunctions</w:t>
+      </w:r>
+      <w:proofErr w:type="spellEnd"/>
+      <w:r>
+        <w:rPr>
+          <w:rFonts w:ascii="Arial" w:hAnsi="Arial" w:cs="Arial"/>
+          <w:sz w:val="24"/>
+          <w:szCs w:val="24"/>
+        </w:rPr>
+        <w:t xml:space="preserve"> folder is added to MATLAB path.</w:t>
+      </w:r>
+    </w:p>
+    <w:p>
+      <w:pPr>
         <w:rPr>
           <w:rFonts w:ascii="Arial" w:hAnsi="Arial" w:cs="Arial"/>
           <w:sz w:val="24"/>
@@ -1715,143 +1943,34 @@
           <w:sz w:val="24"/>
           <w:szCs w:val="24"/>
         </w:rPr>
-        <w:t xml:space="preserve">You can choose the input Phantom (Phantom 1 or Phantom 2) in the first panel of the GUI and </w:t>
-      </w:r>
-      <w:r>
-        <w:rPr>
-          <w:rFonts w:ascii="Arial" w:hAnsi="Arial" w:cs="Arial"/>
-          <w:sz w:val="24"/>
-          <w:szCs w:val="24"/>
-        </w:rPr>
-        <w:t xml:space="preserve">can </w:t>
-      </w:r>
-      <w:r>
-        <w:rPr>
-          <w:rFonts w:ascii="Arial" w:hAnsi="Arial" w:cs="Arial"/>
-          <w:sz w:val="24"/>
-          <w:szCs w:val="24"/>
-        </w:rPr>
-        <w:t>even adjust the length and width of it. Once you click the "</w:t>
-      </w:r>
-      <w:r>
-        <w:rPr>
-          <w:rFonts w:ascii="Arial" w:hAnsi="Arial" w:cs="Arial"/>
-          <w:b/>
-          <w:bCs/>
-          <w:sz w:val="24"/>
-          <w:szCs w:val="24"/>
-        </w:rPr>
-        <w:t>Generate Phantom</w:t>
-      </w:r>
-      <w:r>
-        <w:rPr>
-          <w:rFonts w:ascii="Arial" w:hAnsi="Arial" w:cs="Arial"/>
-          <w:sz w:val="24"/>
-          <w:szCs w:val="24"/>
-        </w:rPr>
-        <w:t>" button, the input phantom will be displayed.</w:t>
-      </w:r>
-      <w:r>
-        <w:rPr>
-          <w:rFonts w:ascii="Arial" w:hAnsi="Arial" w:cs="Arial"/>
-          <w:sz w:val="24"/>
-          <w:szCs w:val="24"/>
-        </w:rPr>
-        <w:t xml:space="preserve"> </w:t>
-      </w:r>
-      <w:r>
-        <w:rPr>
-          <w:rFonts w:ascii="Arial" w:hAnsi="Arial" w:cs="Arial"/>
-          <w:sz w:val="24"/>
-          <w:szCs w:val="24"/>
-        </w:rPr>
-        <w:t xml:space="preserve">Then when you click the </w:t>
-      </w:r>
-      <w:r>
-        <w:rPr>
-          <w:rFonts w:ascii="Arial" w:hAnsi="Arial" w:cs="Arial"/>
-          <w:b/>
-          <w:bCs/>
-          <w:sz w:val="24"/>
-          <w:szCs w:val="24"/>
-        </w:rPr>
-        <w:t>"Display K-space"</w:t>
-      </w:r>
-      <w:r>
-        <w:rPr>
-          <w:rFonts w:ascii="Arial" w:hAnsi="Arial" w:cs="Arial"/>
-          <w:sz w:val="24"/>
-          <w:szCs w:val="24"/>
-        </w:rPr>
-        <w:t xml:space="preserve"> button (which is the second panel), the K-space image of the phantom will be displayed. The </w:t>
-      </w:r>
-      <w:r>
-        <w:rPr>
-          <w:rFonts w:ascii="Arial" w:hAnsi="Arial" w:cs="Arial"/>
-          <w:b/>
-          <w:bCs/>
-          <w:sz w:val="24"/>
-          <w:szCs w:val="24"/>
-        </w:rPr>
-        <w:t>"Run Acquisition"</w:t>
-      </w:r>
-      <w:r>
-        <w:rPr>
-          <w:rFonts w:ascii="Arial" w:hAnsi="Arial" w:cs="Arial"/>
-          <w:sz w:val="24"/>
-          <w:szCs w:val="24"/>
-        </w:rPr>
-        <w:t xml:space="preserve"> button will display the Sampled K-space image (depending on which type of sampling you choose - Radial or Cartesian) and it will also display the </w:t>
-      </w:r>
-      <w:r>
-        <w:rPr>
-          <w:rFonts w:ascii="Arial" w:hAnsi="Arial" w:cs="Arial"/>
-          <w:b/>
-          <w:bCs/>
-          <w:sz w:val="24"/>
-          <w:szCs w:val="24"/>
-        </w:rPr>
-        <w:t>reconstructed image of the phantom</w:t>
-      </w:r>
-      <w:r>
-        <w:rPr>
-          <w:rFonts w:ascii="Arial" w:hAnsi="Arial" w:cs="Arial"/>
-          <w:sz w:val="24"/>
-          <w:szCs w:val="24"/>
-        </w:rPr>
-        <w:t xml:space="preserve"> in the fourth panel of the GUI.</w:t>
-      </w:r>
-      <w:r>
-        <w:rPr>
-          <w:rFonts w:ascii="Arial" w:hAnsi="Arial" w:cs="Arial"/>
-          <w:sz w:val="24"/>
-          <w:szCs w:val="24"/>
-        </w:rPr>
-        <w:t xml:space="preserve"> </w:t>
-      </w:r>
-      <w:r>
-        <w:rPr>
-          <w:rFonts w:ascii="Arial" w:hAnsi="Arial" w:cs="Arial"/>
-          <w:sz w:val="24"/>
-          <w:szCs w:val="24"/>
-        </w:rPr>
-        <w:t>You can</w:t>
-      </w:r>
-      <w:r>
-        <w:rPr>
-          <w:rFonts w:ascii="Arial" w:hAnsi="Arial" w:cs="Arial"/>
-          <w:sz w:val="24"/>
-          <w:szCs w:val="24"/>
-        </w:rPr>
-        <w:t xml:space="preserve"> even</w:t>
-      </w:r>
-      <w:r>
-        <w:rPr>
-          <w:rFonts w:ascii="Arial" w:hAnsi="Arial" w:cs="Arial"/>
-          <w:sz w:val="24"/>
-          <w:szCs w:val="24"/>
-        </w:rPr>
-        <w:t xml:space="preserve"> adjust the number of lines and number of points per line in the third panel of the GUI to display the sampled K-space image and the reconstructed image of the phantom accordingly. </w:t>
+        <w:lastRenderedPageBreak/>
+        <w:t xml:space="preserve">When you click "Run" in the </w:t>
+      </w:r>
+      <w:proofErr w:type="spellStart"/>
+      <w:r>
+        <w:rPr>
+          <w:rFonts w:ascii="Arial" w:hAnsi="Arial" w:cs="Arial"/>
+          <w:sz w:val="24"/>
+          <w:szCs w:val="24"/>
+        </w:rPr>
+        <w:t>GUI.m</w:t>
+      </w:r>
+      <w:proofErr w:type="spellEnd"/>
+      <w:r>
+        <w:rPr>
+          <w:rFonts w:ascii="Arial" w:hAnsi="Arial" w:cs="Arial"/>
+          <w:sz w:val="24"/>
+          <w:szCs w:val="24"/>
+        </w:rPr>
+        <w:t xml:space="preserve"> file, a separate window will open</w:t>
+      </w:r>
+      <w:r>
+        <w:rPr>
+          <w:rFonts w:ascii="Arial" w:hAnsi="Arial" w:cs="Arial"/>
+          <w:sz w:val="24"/>
+          <w:szCs w:val="24"/>
+        </w:rPr>
+        <w:t xml:space="preserve"> (</w:t>
       </w:r>
       <w:r>
         <w:rPr>
@@ -1860,7 +1979,23 @@
           <w:szCs w:val="24"/>
           <w:u w:val="single"/>
         </w:rPr>
-        <w:t>It might take some time to generate the images, like 1-2 minutes.</w:t>
+        <w:t>maximize the window for full view</w:t>
+      </w:r>
+      <w:r>
+        <w:rPr>
+          <w:rFonts w:ascii="Arial" w:hAnsi="Arial" w:cs="Arial"/>
+          <w:sz w:val="24"/>
+          <w:szCs w:val="24"/>
+        </w:rPr>
+        <w:t>)</w:t>
+      </w:r>
+      <w:r>
+        <w:rPr>
+          <w:rFonts w:ascii="Arial" w:hAnsi="Arial" w:cs="Arial"/>
+          <w:sz w:val="24"/>
+          <w:szCs w:val="24"/>
+        </w:rPr>
+        <w:t xml:space="preserve"> with the MRI Acquisition Simulator, which contains </w:t>
       </w:r>
       <w:r>
         <w:rPr>
@@ -1869,62 +2004,24 @@
           <w:szCs w:val="24"/>
           <w:u w:val="single"/>
         </w:rPr>
-        <w:t xml:space="preserve"> </w:t>
-      </w:r>
-      <w:r>
-        <w:rPr>
-          <w:rFonts w:ascii="Arial" w:hAnsi="Arial" w:cs="Arial"/>
-          <w:sz w:val="24"/>
-          <w:szCs w:val="24"/>
-        </w:rPr>
-        <w:t xml:space="preserve">As the images get </w:t>
-      </w:r>
-      <w:proofErr w:type="gramStart"/>
-      <w:r>
-        <w:rPr>
-          <w:rFonts w:ascii="Arial" w:hAnsi="Arial" w:cs="Arial"/>
-          <w:sz w:val="24"/>
-          <w:szCs w:val="24"/>
-        </w:rPr>
-        <w:t>displayed ,</w:t>
-      </w:r>
-      <w:proofErr w:type="gramEnd"/>
-      <w:r>
-        <w:rPr>
-          <w:rFonts w:ascii="Arial" w:hAnsi="Arial" w:cs="Arial"/>
-          <w:sz w:val="24"/>
-          <w:szCs w:val="24"/>
-        </w:rPr>
-        <w:t xml:space="preserve"> they get saved as a </w:t>
-      </w:r>
-      <w:proofErr w:type="spellStart"/>
-      <w:r>
-        <w:rPr>
-          <w:rFonts w:ascii="Arial" w:hAnsi="Arial" w:cs="Arial"/>
-          <w:sz w:val="24"/>
-          <w:szCs w:val="24"/>
-        </w:rPr>
-        <w:t>png</w:t>
-      </w:r>
-      <w:proofErr w:type="spellEnd"/>
-      <w:r>
-        <w:rPr>
-          <w:rFonts w:ascii="Arial" w:hAnsi="Arial" w:cs="Arial"/>
-          <w:sz w:val="24"/>
-          <w:szCs w:val="24"/>
-        </w:rPr>
-        <w:t xml:space="preserve"> files. While testing our MRI Acquisition Simulator with certain specifications, the saved images were included in the outputs folder.</w:t>
-      </w:r>
-    </w:p>
-    <w:p>
-      <w:pPr>
-        <w:pStyle w:val="ListParagraph"/>
-        <w:rPr>
-          <w:rFonts w:ascii="Arial" w:hAnsi="Arial" w:cs="Arial"/>
-          <w:sz w:val="24"/>
-          <w:szCs w:val="24"/>
-        </w:rPr>
-      </w:pPr>
+        <w:t>4 panels</w:t>
+      </w:r>
+      <w:r>
+        <w:rPr>
+          <w:rFonts w:ascii="Arial" w:hAnsi="Arial" w:cs="Arial"/>
+          <w:sz w:val="24"/>
+          <w:szCs w:val="24"/>
+        </w:rPr>
+        <w:t xml:space="preserve"> namely, Generation of Input Phantom, Displaying K-space of Phantom, then Sampled-K-space image of phantom (Radial or Cartesian sampling), and then the last panel being the Reconstructed image of phantom for comparison.</w:t>
+      </w:r>
+      <w:r>
+        <w:rPr>
+          <w:rFonts w:ascii="Arial" w:hAnsi="Arial" w:cs="Arial"/>
+          <w:sz w:val="24"/>
+          <w:szCs w:val="24"/>
+        </w:rPr>
+        <w:t xml:space="preserve"> (Instructions continued in next page)</w:t>
+      </w:r>
     </w:p>
     <w:p>
       <w:pPr>
@@ -1950,6 +2047,255 @@
           <w:szCs w:val="24"/>
         </w:rPr>
       </w:pPr>
+      <w:r>
+        <w:rPr>
+          <w:rFonts w:ascii="Arial" w:hAnsi="Arial" w:cs="Arial"/>
+          <w:sz w:val="24"/>
+          <w:szCs w:val="24"/>
+        </w:rPr>
+        <w:t xml:space="preserve">You can choose the input Phantom (Phantom 1 or Phantom 2) in the first panel of the GUI and </w:t>
+      </w:r>
+      <w:r>
+        <w:rPr>
+          <w:rFonts w:ascii="Arial" w:hAnsi="Arial" w:cs="Arial"/>
+          <w:sz w:val="24"/>
+          <w:szCs w:val="24"/>
+        </w:rPr>
+        <w:t xml:space="preserve">can </w:t>
+      </w:r>
+      <w:r>
+        <w:rPr>
+          <w:rFonts w:ascii="Arial" w:hAnsi="Arial" w:cs="Arial"/>
+          <w:sz w:val="24"/>
+          <w:szCs w:val="24"/>
+        </w:rPr>
+        <w:t>even adjust the length and width of it. Once you click the "</w:t>
+      </w:r>
+      <w:r>
+        <w:rPr>
+          <w:rFonts w:ascii="Arial" w:hAnsi="Arial" w:cs="Arial"/>
+          <w:b/>
+          <w:bCs/>
+          <w:sz w:val="24"/>
+          <w:szCs w:val="24"/>
+        </w:rPr>
+        <w:t>Generate Phantom</w:t>
+      </w:r>
+      <w:r>
+        <w:rPr>
+          <w:rFonts w:ascii="Arial" w:hAnsi="Arial" w:cs="Arial"/>
+          <w:sz w:val="24"/>
+          <w:szCs w:val="24"/>
+        </w:rPr>
+        <w:t>" button, the input phantom will be displayed.</w:t>
+      </w:r>
+      <w:r>
+        <w:rPr>
+          <w:rFonts w:ascii="Arial" w:hAnsi="Arial" w:cs="Arial"/>
+          <w:sz w:val="24"/>
+          <w:szCs w:val="24"/>
+        </w:rPr>
+        <w:t xml:space="preserve"> </w:t>
+      </w:r>
+      <w:r>
+        <w:rPr>
+          <w:rFonts w:ascii="Arial" w:hAnsi="Arial" w:cs="Arial"/>
+          <w:sz w:val="24"/>
+          <w:szCs w:val="24"/>
+        </w:rPr>
+        <w:t xml:space="preserve">Then when you click the </w:t>
+      </w:r>
+      <w:r>
+        <w:rPr>
+          <w:rFonts w:ascii="Arial" w:hAnsi="Arial" w:cs="Arial"/>
+          <w:b/>
+          <w:bCs/>
+          <w:sz w:val="24"/>
+          <w:szCs w:val="24"/>
+        </w:rPr>
+        <w:t>"Display K-space"</w:t>
+      </w:r>
+      <w:r>
+        <w:rPr>
+          <w:rFonts w:ascii="Arial" w:hAnsi="Arial" w:cs="Arial"/>
+          <w:sz w:val="24"/>
+          <w:szCs w:val="24"/>
+        </w:rPr>
+        <w:t xml:space="preserve"> button (which is the second panel), the K-space image of the phantom will be displayed. The </w:t>
+      </w:r>
+      <w:r>
+        <w:rPr>
+          <w:rFonts w:ascii="Arial" w:hAnsi="Arial" w:cs="Arial"/>
+          <w:b/>
+          <w:bCs/>
+          <w:sz w:val="24"/>
+          <w:szCs w:val="24"/>
+        </w:rPr>
+        <w:t>"Run Acquisition"</w:t>
+      </w:r>
+      <w:r>
+        <w:rPr>
+          <w:rFonts w:ascii="Arial" w:hAnsi="Arial" w:cs="Arial"/>
+          <w:sz w:val="24"/>
+          <w:szCs w:val="24"/>
+        </w:rPr>
+        <w:t xml:space="preserve"> button will display the Sampled K-space image (depending on which type of sampling you choose - Radial or Cartesian) and it will also display the </w:t>
+      </w:r>
+      <w:r>
+        <w:rPr>
+          <w:rFonts w:ascii="Arial" w:hAnsi="Arial" w:cs="Arial"/>
+          <w:b/>
+          <w:bCs/>
+          <w:sz w:val="24"/>
+          <w:szCs w:val="24"/>
+        </w:rPr>
+        <w:t>reconstructed image of the phantom</w:t>
+      </w:r>
+      <w:r>
+        <w:rPr>
+          <w:rFonts w:ascii="Arial" w:hAnsi="Arial" w:cs="Arial"/>
+          <w:sz w:val="24"/>
+          <w:szCs w:val="24"/>
+        </w:rPr>
+        <w:t xml:space="preserve"> in the fourth panel of the GUI.</w:t>
+      </w:r>
+      <w:r>
+        <w:rPr>
+          <w:rFonts w:ascii="Arial" w:hAnsi="Arial" w:cs="Arial"/>
+          <w:sz w:val="24"/>
+          <w:szCs w:val="24"/>
+        </w:rPr>
+        <w:t xml:space="preserve"> </w:t>
+      </w:r>
+      <w:r>
+        <w:rPr>
+          <w:rFonts w:ascii="Arial" w:hAnsi="Arial" w:cs="Arial"/>
+          <w:sz w:val="24"/>
+          <w:szCs w:val="24"/>
+        </w:rPr>
+        <w:t>You can</w:t>
+      </w:r>
+      <w:r>
+        <w:rPr>
+          <w:rFonts w:ascii="Arial" w:hAnsi="Arial" w:cs="Arial"/>
+          <w:sz w:val="24"/>
+          <w:szCs w:val="24"/>
+        </w:rPr>
+        <w:t xml:space="preserve"> even</w:t>
+      </w:r>
+      <w:r>
+        <w:rPr>
+          <w:rFonts w:ascii="Arial" w:hAnsi="Arial" w:cs="Arial"/>
+          <w:sz w:val="24"/>
+          <w:szCs w:val="24"/>
+        </w:rPr>
+        <w:t xml:space="preserve"> adjust the number of lines and number of points per line in the third panel of the GUI to display the sampled K-space image and the reconstructed image of the phantom accordingly. </w:t>
+      </w:r>
+      <w:r>
+        <w:rPr>
+          <w:rFonts w:ascii="Arial" w:hAnsi="Arial" w:cs="Arial"/>
+          <w:sz w:val="24"/>
+          <w:szCs w:val="24"/>
+          <w:u w:val="single"/>
+        </w:rPr>
+        <w:t>It might take some time to generate the images, like 1-2 minutes.</w:t>
+      </w:r>
+      <w:r>
+        <w:rPr>
+          <w:rFonts w:ascii="Arial" w:hAnsi="Arial" w:cs="Arial"/>
+          <w:sz w:val="24"/>
+          <w:szCs w:val="24"/>
+          <w:u w:val="single"/>
+        </w:rPr>
+        <w:t xml:space="preserve"> </w:t>
+      </w:r>
+      <w:r>
+        <w:rPr>
+          <w:rFonts w:ascii="Arial" w:hAnsi="Arial" w:cs="Arial"/>
+          <w:sz w:val="24"/>
+          <w:szCs w:val="24"/>
+        </w:rPr>
+        <w:t xml:space="preserve">As the images get </w:t>
+      </w:r>
+      <w:proofErr w:type="gramStart"/>
+      <w:r>
+        <w:rPr>
+          <w:rFonts w:ascii="Arial" w:hAnsi="Arial" w:cs="Arial"/>
+          <w:sz w:val="24"/>
+          <w:szCs w:val="24"/>
+        </w:rPr>
+        <w:t>displayed ,</w:t>
+      </w:r>
+      <w:proofErr w:type="gramEnd"/>
+      <w:r>
+        <w:rPr>
+          <w:rFonts w:ascii="Arial" w:hAnsi="Arial" w:cs="Arial"/>
+          <w:sz w:val="24"/>
+          <w:szCs w:val="24"/>
+        </w:rPr>
+        <w:t xml:space="preserve"> they get saved as a </w:t>
+      </w:r>
+      <w:proofErr w:type="spellStart"/>
+      <w:r>
+        <w:rPr>
+          <w:rFonts w:ascii="Arial" w:hAnsi="Arial" w:cs="Arial"/>
+          <w:sz w:val="24"/>
+          <w:szCs w:val="24"/>
+        </w:rPr>
+        <w:t>png</w:t>
+      </w:r>
+      <w:proofErr w:type="spellEnd"/>
+      <w:r>
+        <w:rPr>
+          <w:rFonts w:ascii="Arial" w:hAnsi="Arial" w:cs="Arial"/>
+          <w:sz w:val="24"/>
+          <w:szCs w:val="24"/>
+        </w:rPr>
+        <w:t xml:space="preserve"> files. While testing our MRI Acquisition Simulator with certain specifications, the saved images were included in the outputs folder.</w:t>
+      </w:r>
+    </w:p>
+    <w:p>
+      <w:pPr>
+        <w:pStyle w:val="ListParagraph"/>
+        <w:rPr>
+          <w:rFonts w:ascii="Arial" w:hAnsi="Arial" w:cs="Arial"/>
+          <w:sz w:val="24"/>
+          <w:szCs w:val="24"/>
+        </w:rPr>
+      </w:pPr>
+    </w:p>
+    <w:p>
+      <w:pPr>
+        <w:pStyle w:val="ListParagraph"/>
+        <w:ind w:left="630"/>
+        <w:rPr>
+          <w:rFonts w:ascii="Arial" w:hAnsi="Arial" w:cs="Arial"/>
+          <w:sz w:val="24"/>
+          <w:szCs w:val="24"/>
+        </w:rPr>
+      </w:pPr>
+    </w:p>
+    <w:p>
+      <w:pPr>
+        <w:pStyle w:val="ListParagraph"/>
+        <w:numPr>
+          <w:ilvl w:val="0"/>
+          <w:numId w:val="10"/>
+        </w:numPr>
+        <w:rPr>
+          <w:rFonts w:ascii="Arial" w:hAnsi="Arial" w:cs="Arial"/>
+          <w:sz w:val="24"/>
+          <w:szCs w:val="24"/>
+        </w:rPr>
+      </w:pPr>
+      <w:r>
+        <w:rPr>
+          <w:rFonts w:ascii="Arial" w:hAnsi="Arial" w:cs="Arial"/>
+          <w:sz w:val="24"/>
+          <w:szCs w:val="24"/>
+        </w:rPr>
+        <w:t xml:space="preserve"> </w:t>
+      </w:r>
       <w:r>
         <w:rPr>
           <w:rFonts w:ascii="Arial" w:hAnsi="Arial" w:cs="Arial"/>

</xml_diff>